<commit_message>
draft worked on the plane
</commit_message>
<xml_diff>
--- a/output/document/ML_FS_draft0724.docx
+++ b/output/document/ML_FS_draft0724.docx
@@ -78,114 +78,183 @@
     </w:p>
     <w:p>
       <w:pPr>
+        <w:pStyle w:val="ListParagraph"/>
+        <w:spacing w:after="100" w:afterAutospacing="1" w:line="480" w:lineRule="auto"/>
+        <w:rPr>
+          <w:rFonts w:ascii="Garamond" w:eastAsia="SimSun" w:hAnsi="Garamond" w:cs="Times"/>
+          <w:b/>
+          <w:color w:val="333333"/>
+        </w:rPr>
+      </w:pPr>
+      <w:r>
+        <w:rPr>
+          <w:rFonts w:ascii="Garamond" w:hAnsi="Garamond"/>
+        </w:rPr>
+        <w:t>F</w:t>
+      </w:r>
+      <w:r>
+        <w:rPr>
+          <w:rFonts w:ascii="Garamond" w:hAnsi="Garamond"/>
+        </w:rPr>
+        <w:t>ood insecure</w:t>
+      </w:r>
+      <w:r>
+        <w:rPr>
+          <w:rFonts w:ascii="Garamond" w:hAnsi="Garamond"/>
+        </w:rPr>
+        <w:t xml:space="preserve"> and famine have reemerged in the recent decade</w:t>
+      </w:r>
+      <w:r>
+        <w:rPr>
+          <w:rFonts w:ascii="Garamond" w:hAnsi="Garamond"/>
+        </w:rPr>
+        <w:t xml:space="preserve">. </w:t>
+      </w:r>
+      <w:r>
+        <w:rPr>
+          <w:rFonts w:ascii="Garamond" w:hAnsi="Garamond"/>
+        </w:rPr>
+        <w:t>I</w:t>
+      </w:r>
+      <w:r>
+        <w:rPr>
+          <w:rFonts w:ascii="Garamond" w:hAnsi="Garamond"/>
+        </w:rPr>
+        <w:t>dentifying food insecurity crises</w:t>
+      </w:r>
+      <w:r>
+        <w:rPr>
+          <w:rFonts w:ascii="Garamond" w:hAnsi="Garamond"/>
+        </w:rPr>
+        <w:t xml:space="preserve"> rapidly and accurately can speed up humanitarian responses </w:t>
+      </w:r>
+      <w:r>
+        <w:rPr>
+          <w:rFonts w:ascii="Garamond" w:hAnsi="Garamond"/>
+        </w:rPr>
+        <w:t xml:space="preserve">to mitigate casualties from hunger and save lives. Our model </w:t>
+      </w:r>
+      <w:r>
+        <w:rPr>
+          <w:rFonts w:ascii="Garamond" w:hAnsi="Garamond"/>
+        </w:rPr>
+        <w:t>is based on</w:t>
+      </w:r>
+      <w:r>
+        <w:rPr>
+          <w:rFonts w:ascii="Garamond" w:hAnsi="Garamond"/>
+        </w:rPr>
+        <w:t xml:space="preserve"> </w:t>
+      </w:r>
+      <w:r>
+        <w:rPr>
+          <w:rFonts w:ascii="Garamond" w:hAnsi="Garamond"/>
+        </w:rPr>
+        <w:t xml:space="preserve">readily available data on prices, </w:t>
+      </w:r>
+      <w:r>
+        <w:rPr>
+          <w:rFonts w:ascii="Garamond" w:hAnsi="Garamond"/>
+        </w:rPr>
+        <w:t>geography</w:t>
+      </w:r>
+      <w:r>
+        <w:rPr>
+          <w:rFonts w:ascii="Garamond" w:hAnsi="Garamond"/>
+        </w:rPr>
+        <w:t>, and demographics</w:t>
+      </w:r>
+      <w:r>
+        <w:rPr>
+          <w:rFonts w:ascii="Garamond" w:hAnsi="Garamond"/>
+        </w:rPr>
+        <w:t xml:space="preserve"> that are </w:t>
+      </w:r>
+      <w:r>
+        <w:rPr>
+          <w:rFonts w:ascii="Garamond" w:hAnsi="Garamond"/>
+        </w:rPr>
+        <w:t>spatially and temporally granular</w:t>
+      </w:r>
+      <w:r>
+        <w:rPr>
+          <w:rFonts w:ascii="Garamond" w:hAnsi="Garamond"/>
+        </w:rPr>
+        <w:t>.</w:t>
+      </w:r>
+      <w:r>
+        <w:rPr>
+          <w:rFonts w:ascii="Garamond" w:hAnsi="Garamond"/>
+        </w:rPr>
+        <w:t xml:space="preserve"> </w:t>
+      </w:r>
+      <w:r>
+        <w:rPr>
+          <w:rFonts w:ascii="Garamond" w:hAnsi="Garamond"/>
+        </w:rPr>
+        <w:t xml:space="preserve">By incorporating machine learning techniques, we are able to further improve the accuracy of capturing the clusters of households facing potential threat of hunger. The same procedure is applied to three sub-Saharan African countries: Malawi, Tanzania and Uganda to predict out-of-sample. We are able to capture </w:t>
+      </w:r>
+      <w:r>
+        <w:rPr>
+          <w:rFonts w:ascii="Garamond" w:eastAsia="SimSun" w:hAnsi="Garamond" w:cs="Times"/>
+          <w:color w:val="333333"/>
+        </w:rPr>
+        <w:t>categorize 69-88</w:t>
+      </w:r>
+      <w:r>
+        <w:rPr>
+          <w:rFonts w:ascii="Garamond" w:hAnsi="Garamond"/>
+        </w:rPr>
+        <w:t xml:space="preserve"> percent of the insecure clusters, which is ZZ percent higher compared to the baseline model. Our result show that a data-driven model with </w:t>
+      </w:r>
+      <w:r>
+        <w:rPr>
+          <w:rFonts w:ascii="Garamond" w:hAnsi="Garamond"/>
+        </w:rPr>
+        <w:t xml:space="preserve">the help of machine learning methods can greatly improve its performance on capturing the food insecure households despite the imbalance in the data.  </w:t>
+      </w:r>
+      <w:r>
+        <w:rPr>
+          <w:rFonts w:ascii="Garamond" w:eastAsia="SimSun" w:hAnsi="Garamond" w:cs="Times"/>
+          <w:color w:val="333333"/>
+        </w:rPr>
+        <w:t>We aim to further develop the data flow into a system that is automatically updated, generalizable, scalable, and cost-effective in predicting areas of potential food shortage</w:t>
+      </w:r>
+      <w:r>
+        <w:rPr>
+          <w:rFonts w:ascii="Garamond" w:eastAsia="SimSun" w:hAnsi="Garamond" w:cs="Times"/>
+          <w:color w:val="333333"/>
+        </w:rPr>
+        <w:t xml:space="preserve"> to assist responses to </w:t>
+      </w:r>
+      <w:r>
+        <w:rPr>
+          <w:rFonts w:ascii="Garamond" w:hAnsi="Garamond"/>
+        </w:rPr>
+        <w:t>food insecurity</w:t>
+      </w:r>
+      <w:r>
+        <w:rPr>
+          <w:rFonts w:ascii="Garamond" w:hAnsi="Garamond"/>
+        </w:rPr>
+        <w:t xml:space="preserve"> crisis</w:t>
+      </w:r>
+      <w:r>
+        <w:rPr>
+          <w:rFonts w:ascii="Garamond" w:eastAsia="SimSun" w:hAnsi="Garamond" w:cs="Times"/>
+          <w:color w:val="333333"/>
+        </w:rPr>
+        <w:t xml:space="preserve">. </w:t>
+      </w:r>
+    </w:p>
+    <w:p>
+      <w:pPr>
         <w:spacing w:line="480" w:lineRule="auto"/>
         <w:ind w:left="720"/>
         <w:rPr>
           <w:rFonts w:ascii="Garamond" w:hAnsi="Garamond"/>
         </w:rPr>
       </w:pPr>
-      <w:r>
-        <w:rPr>
-          <w:rFonts w:ascii="Garamond" w:hAnsi="Garamond"/>
-        </w:rPr>
-        <w:t>Globally, over 800 million people are food insecure. Current methods for identifying food insecurity crises are not based on statistical models and fail to systematically incorporate readily available data on prices, weather, and demographics. As a result, policymakers cannot rapidly identify food insecure populations</w:t>
-      </w:r>
-      <w:r>
-        <w:rPr>
-          <w:rFonts w:ascii="Garamond" w:hAnsi="Garamond"/>
-        </w:rPr>
-        <w:t>. These problems delay</w:t>
-      </w:r>
-      <w:r>
-        <w:rPr>
-          <w:rFonts w:ascii="Garamond" w:hAnsi="Garamond"/>
-        </w:rPr>
-        <w:t xml:space="preserve"> responses to mitigate hunger. We develop a replicable, near real-time model incorporating spatially and temporally granular market data, remotely-sensed rainfall and geographic data, and demographic characteristics. We train the model on 2010-2011 data from Malawi and forecast 2013 food security.  Our model </w:t>
-      </w:r>
-      <w:r>
-        <w:rPr>
-          <w:rFonts w:ascii="Garamond" w:hAnsi="Garamond"/>
-        </w:rPr>
-        <w:t xml:space="preserve">correctly identifies the food security status of </w:t>
-      </w:r>
-      <w:r>
-        <w:rPr>
-          <w:rFonts w:ascii="Garamond" w:hAnsi="Garamond"/>
-        </w:rPr>
-        <w:t>83 to 99%</w:t>
-      </w:r>
-      <w:r>
-        <w:rPr>
-          <w:rFonts w:ascii="Garamond" w:hAnsi="Garamond"/>
-        </w:rPr>
-        <w:t xml:space="preserve"> of the most food insecure village clusters in 2013</w:t>
-      </w:r>
-      <w:r>
-        <w:rPr>
-          <w:rFonts w:ascii="Garamond" w:hAnsi="Garamond"/>
-        </w:rPr>
-        <w:t>, depending on the food security measure,</w:t>
-      </w:r>
-      <w:r>
-        <w:rPr>
-          <w:rFonts w:ascii="Garamond" w:hAnsi="Garamond"/>
-        </w:rPr>
-        <w:t xml:space="preserve"> while </w:t>
-      </w:r>
-      <w:r>
-        <w:rPr>
-          <w:rFonts w:ascii="Garamond" w:hAnsi="Garamond"/>
-        </w:rPr>
-        <w:t xml:space="preserve">the </w:t>
-      </w:r>
-      <w:r>
-        <w:rPr>
-          <w:rFonts w:ascii="Garamond" w:hAnsi="Garamond"/>
-        </w:rPr>
-        <w:t xml:space="preserve">prevailing approach </w:t>
-      </w:r>
-      <w:r>
-        <w:rPr>
-          <w:rFonts w:ascii="Garamond" w:hAnsi="Garamond"/>
-        </w:rPr>
-        <w:t>correctly identifies</w:t>
-      </w:r>
-      <w:r>
-        <w:rPr>
-          <w:rFonts w:ascii="Garamond" w:hAnsi="Garamond"/>
-        </w:rPr>
-        <w:t xml:space="preserve"> </w:t>
-      </w:r>
-      <w:r>
-        <w:rPr>
-          <w:rFonts w:ascii="Garamond" w:hAnsi="Garamond"/>
-        </w:rPr>
-        <w:t>between 0 and</w:t>
-      </w:r>
-      <w:r>
-        <w:rPr>
-          <w:rFonts w:ascii="Garamond" w:hAnsi="Garamond"/>
-        </w:rPr>
-        <w:t xml:space="preserve"> 10%</w:t>
-      </w:r>
-      <w:r>
-        <w:rPr>
-          <w:rFonts w:ascii="Garamond" w:hAnsi="Garamond"/>
-        </w:rPr>
-        <w:t>. Our results show the power of modeling food insecurity to provide early warning and suggest model-driven approaches could dramatically improve food insecurity</w:t>
-      </w:r>
-      <w:r>
-        <w:rPr>
-          <w:rFonts w:ascii="Garamond" w:hAnsi="Garamond"/>
-        </w:rPr>
-        <w:t xml:space="preserve"> crisis</w:t>
-      </w:r>
-      <w:r>
-        <w:rPr>
-          <w:rFonts w:ascii="Garamond" w:hAnsi="Garamond"/>
-        </w:rPr>
-        <w:t xml:space="preserve"> response. </w:t>
-      </w:r>
     </w:p>
     <w:p>
       <w:pPr>
@@ -304,13 +373,6 @@
     </w:p>
     <w:p>
       <w:pPr>
-        <w:rPr>
-          <w:rFonts w:ascii="Garamond" w:hAnsi="Garamond"/>
-        </w:rPr>
-      </w:pPr>
-    </w:p>
-    <w:p>
-      <w:pPr>
         <w:spacing w:line="480" w:lineRule="auto"/>
         <w:jc w:val="center"/>
         <w:rPr>
@@ -325,7 +387,6 @@
           <w:b/>
           <w:lang w:eastAsia="en-US"/>
         </w:rPr>
-        <w:lastRenderedPageBreak/>
         <w:t>Predict Food Security with Machine Learning</w:t>
       </w:r>
     </w:p>
@@ -360,6 +421,229 @@
     </w:p>
     <w:p>
       <w:pPr>
+        <w:pStyle w:val="ListParagraph"/>
+        <w:spacing w:after="100" w:afterAutospacing="1" w:line="480" w:lineRule="auto"/>
+        <w:rPr>
+          <w:rFonts w:ascii="Garamond" w:eastAsia="SimSun" w:hAnsi="Garamond" w:cs="Times"/>
+          <w:color w:val="333333"/>
+        </w:rPr>
+      </w:pPr>
+      <w:r>
+        <w:rPr>
+          <w:rFonts w:ascii="Garamond" w:eastAsia="SimSun" w:hAnsi="Garamond" w:cs="Times"/>
+          <w:color w:val="333333"/>
+        </w:rPr>
+        <w:t>We lack the ability to identify food insecure populations in time to intervene. Humanitarian response tends to trail the onset of food security crises. Currently</w:t>
+      </w:r>
+      <w:r>
+        <w:rPr>
+          <w:rFonts w:ascii="Garamond" w:eastAsia="SimSun" w:hAnsi="Garamond" w:cs="Times"/>
+          <w:color w:val="333333"/>
+        </w:rPr>
+        <w:t xml:space="preserve">, governments and NGOs in the sub-Saharan Africa region </w:t>
+      </w:r>
+      <w:r>
+        <w:rPr>
+          <w:rFonts w:ascii="Garamond" w:eastAsia="SimSun" w:hAnsi="Garamond" w:cs="Times"/>
+          <w:color w:val="333333"/>
+        </w:rPr>
+        <w:t xml:space="preserve">use the Integrated Food Security Phase Classification System (IPC) </w:t>
+      </w:r>
+      <w:r>
+        <w:rPr>
+          <w:rFonts w:ascii="Garamond" w:eastAsia="SimSun" w:hAnsi="Garamond" w:cs="Times"/>
+          <w:color w:val="333333"/>
+        </w:rPr>
+        <w:t xml:space="preserve">as the early warning system. </w:t>
+      </w:r>
+      <w:r>
+        <w:rPr>
+          <w:rFonts w:ascii="Garamond" w:eastAsia="SimSun" w:hAnsi="Garamond" w:cs="Times"/>
+          <w:color w:val="333333"/>
+        </w:rPr>
+        <w:t xml:space="preserve">The IPC </w:t>
+      </w:r>
+      <w:r>
+        <w:rPr>
+          <w:rFonts w:ascii="Garamond" w:eastAsia="SimSun" w:hAnsi="Garamond" w:cs="Times"/>
+          <w:color w:val="333333"/>
+        </w:rPr>
+        <w:t>is u</w:t>
+      </w:r>
+      <w:r>
+        <w:rPr>
+          <w:rFonts w:ascii="Garamond" w:eastAsia="SimSun" w:hAnsi="Garamond" w:cs="Times"/>
+          <w:color w:val="333333"/>
+        </w:rPr>
+        <w:t xml:space="preserve">pdated quarterly </w:t>
+      </w:r>
+      <w:r>
+        <w:rPr>
+          <w:rFonts w:ascii="Garamond" w:eastAsia="SimSun" w:hAnsi="Garamond" w:cs="Times"/>
+          <w:color w:val="333333"/>
+        </w:rPr>
+        <w:t>for each livelihood zones, which makes it difficult for the system to detect specific villages that are in danger of hunger in the near term.</w:t>
+      </w:r>
+      <w:r>
+        <w:rPr>
+          <w:rFonts w:ascii="Garamond" w:eastAsia="SimSun" w:hAnsi="Garamond" w:cs="Times"/>
+          <w:color w:val="333333"/>
+        </w:rPr>
+        <w:t xml:space="preserve"> </w:t>
+      </w:r>
+      <w:r>
+        <w:rPr>
+          <w:rFonts w:ascii="Garamond" w:eastAsia="SimSun" w:hAnsi="Garamond" w:cs="Times"/>
+          <w:color w:val="333333"/>
+        </w:rPr>
+        <w:t xml:space="preserve">Recent increase in available data related to food security, </w:t>
+      </w:r>
+      <w:r>
+        <w:rPr>
+          <w:rFonts w:ascii="Garamond" w:eastAsia="SimSun" w:hAnsi="Garamond" w:cs="Times"/>
+          <w:color w:val="333333"/>
+        </w:rPr>
+        <w:t xml:space="preserve">geography, </w:t>
+      </w:r>
+      <w:r>
+        <w:rPr>
+          <w:rFonts w:ascii="Garamond" w:eastAsia="SimSun" w:hAnsi="Garamond" w:cs="Times"/>
+          <w:color w:val="333333"/>
+        </w:rPr>
+        <w:t xml:space="preserve">rainfall, and </w:t>
+      </w:r>
+      <w:r>
+        <w:rPr>
+          <w:rFonts w:ascii="Garamond" w:eastAsia="SimSun" w:hAnsi="Garamond" w:cs="Times"/>
+          <w:color w:val="333333"/>
+        </w:rPr>
+        <w:t xml:space="preserve">market </w:t>
+      </w:r>
+      <w:r>
+        <w:rPr>
+          <w:rFonts w:ascii="Garamond" w:eastAsia="SimSun" w:hAnsi="Garamond" w:cs="Times"/>
+          <w:color w:val="333333"/>
+        </w:rPr>
+        <w:t>price</w:t>
+      </w:r>
+      <w:r>
+        <w:rPr>
+          <w:rFonts w:ascii="Garamond" w:eastAsia="SimSun" w:hAnsi="Garamond" w:cs="Times"/>
+          <w:color w:val="333333"/>
+        </w:rPr>
+        <w:t xml:space="preserve"> for food provides us with the opportunity of making the food security predictions to a finer geographic level and updates at monthly or even weekly frequencies.  </w:t>
+      </w:r>
+    </w:p>
+    <w:p>
+      <w:pPr>
+        <w:pStyle w:val="ListParagraph"/>
+        <w:spacing w:after="100" w:afterAutospacing="1" w:line="480" w:lineRule="auto"/>
+        <w:rPr>
+          <w:rFonts w:ascii="Garamond" w:eastAsia="SimSun" w:hAnsi="Garamond" w:cs="Times"/>
+          <w:color w:val="333333"/>
+        </w:rPr>
+      </w:pPr>
+      <w:r>
+        <w:rPr>
+          <w:rFonts w:ascii="Garamond" w:eastAsia="SimSun" w:hAnsi="Garamond" w:cs="Times"/>
+          <w:color w:val="333333"/>
+        </w:rPr>
+        <w:t xml:space="preserve">Following the framework in Lentz et al. (2019), this paper incorporates </w:t>
+      </w:r>
+      <w:r>
+        <w:rPr>
+          <w:rFonts w:ascii="Garamond" w:eastAsia="SimSun" w:hAnsi="Garamond" w:cs="Times"/>
+          <w:color w:val="333333"/>
+        </w:rPr>
+        <w:t>these data into a single predict</w:t>
+      </w:r>
+      <w:r>
+        <w:rPr>
+          <w:rFonts w:ascii="Garamond" w:eastAsia="SimSun" w:hAnsi="Garamond" w:cs="Times"/>
+          <w:color w:val="333333"/>
+        </w:rPr>
+        <w:t xml:space="preserve">ive </w:t>
+      </w:r>
+      <w:r>
+        <w:rPr>
+          <w:rFonts w:ascii="Garamond" w:eastAsia="SimSun" w:hAnsi="Garamond" w:cs="Times"/>
+          <w:color w:val="333333"/>
+        </w:rPr>
+        <w:t xml:space="preserve">model. </w:t>
+      </w:r>
+      <w:r>
+        <w:rPr>
+          <w:rFonts w:ascii="Garamond" w:eastAsia="SimSun" w:hAnsi="Garamond" w:cs="Times"/>
+          <w:color w:val="333333"/>
+        </w:rPr>
+        <w:t>We expand the study area to Malawi, Uganda, and Tanzania to test the framework with more heterogeneity in geography, environment, and socioeconomic status.</w:t>
+      </w:r>
+      <w:r>
+        <w:rPr>
+          <w:rFonts w:ascii="Garamond" w:eastAsia="SimSun" w:hAnsi="Garamond" w:cs="Times"/>
+          <w:color w:val="333333"/>
+        </w:rPr>
+        <w:t xml:space="preserve"> </w:t>
+      </w:r>
+      <w:r>
+        <w:rPr>
+          <w:rFonts w:ascii="Garamond" w:eastAsia="SimSun" w:hAnsi="Garamond" w:cs="Times"/>
+          <w:color w:val="333333"/>
+        </w:rPr>
+        <w:t>We use</w:t>
+      </w:r>
+      <w:r>
+        <w:rPr>
+          <w:rFonts w:ascii="Garamond" w:eastAsia="SimSun" w:hAnsi="Garamond" w:cs="Times"/>
+          <w:color w:val="333333"/>
+        </w:rPr>
+        <w:t xml:space="preserve"> the same framework of incorporating data at different scales and the same procedure of transforming the raw data </w:t>
+      </w:r>
+      <w:r>
+        <w:rPr>
+          <w:rFonts w:ascii="Garamond" w:eastAsia="SimSun" w:hAnsi="Garamond" w:cs="Times"/>
+          <w:color w:val="333333"/>
+        </w:rPr>
+        <w:t xml:space="preserve">to usable forms for these three countries. The machine learning algorithms used for prediction </w:t>
+      </w:r>
+      <w:r>
+        <w:rPr>
+          <w:rFonts w:ascii="Garamond" w:eastAsia="SimSun" w:hAnsi="Garamond" w:cs="Times"/>
+          <w:color w:val="333333"/>
+        </w:rPr>
+        <w:t>are</w:t>
+      </w:r>
+      <w:r>
+        <w:rPr>
+          <w:rFonts w:ascii="Garamond" w:eastAsia="SimSun" w:hAnsi="Garamond" w:cs="Times"/>
+          <w:color w:val="333333"/>
+        </w:rPr>
+        <w:t xml:space="preserve"> the same for </w:t>
+      </w:r>
+      <w:r>
+        <w:rPr>
+          <w:rFonts w:ascii="Garamond" w:eastAsia="SimSun" w:hAnsi="Garamond" w:cs="Times"/>
+          <w:color w:val="333333"/>
+        </w:rPr>
+        <w:t>the countries but the hyperparameters are tuned on the training dataset of each country separately</w:t>
+      </w:r>
+      <w:r>
+        <w:rPr>
+          <w:rFonts w:ascii="Garamond" w:eastAsia="SimSun" w:hAnsi="Garamond" w:cs="Times"/>
+          <w:color w:val="333333"/>
+        </w:rPr>
+        <w:t xml:space="preserve">. </w:t>
+      </w:r>
+      <w:r>
+        <w:rPr>
+          <w:rFonts w:ascii="Garamond" w:eastAsia="SimSun" w:hAnsi="Garamond" w:cs="Times"/>
+          <w:color w:val="333333"/>
+        </w:rPr>
+        <w:t xml:space="preserve">This makes the model generalizable for other data scarce countries and areas with some previous household survey data (LSMS or DHS), but to provide insights on food security that are both spatially and temporally granular. </w:t>
+      </w:r>
+    </w:p>
+    <w:p>
+      <w:pPr>
         <w:spacing w:line="480" w:lineRule="auto"/>
         <w:ind w:left="720"/>
         <w:rPr>
@@ -372,7 +656,211 @@
           <w:rFonts w:ascii="Garamond" w:eastAsia="SimSun" w:hAnsi="Garamond" w:cs="Times"/>
           <w:color w:val="333333"/>
         </w:rPr>
-        <w:t xml:space="preserve">We lack the ability to identify food insecure populations in time to intervene. Humanitarian response tends to trail the onset of food security crises. </w:t>
+        <w:t xml:space="preserve">With an emphasis on capturing the majority of food insecure households, this paper uses various machine learning techniques to increase the performance in detecting the insecure </w:t>
+      </w:r>
+      <w:r>
+        <w:rPr>
+          <w:rFonts w:ascii="Garamond" w:eastAsia="SimSun" w:hAnsi="Garamond" w:cs="Times"/>
+          <w:color w:val="333333"/>
+        </w:rPr>
+        <w:lastRenderedPageBreak/>
+        <w:t xml:space="preserve">food clusters. </w:t>
+      </w:r>
+      <w:r>
+        <w:rPr>
+          <w:rFonts w:ascii="Garamond" w:eastAsia="SimSun" w:hAnsi="Garamond" w:cs="Times"/>
+          <w:color w:val="333333"/>
+        </w:rPr>
+        <w:t>T</w:t>
+      </w:r>
+      <w:r>
+        <w:rPr>
+          <w:rFonts w:ascii="Garamond" w:eastAsia="SimSun" w:hAnsi="Garamond" w:cs="Times"/>
+          <w:color w:val="333333"/>
+        </w:rPr>
+        <w:t xml:space="preserve">he </w:t>
+      </w:r>
+      <w:r>
+        <w:rPr>
+          <w:rFonts w:ascii="Garamond" w:eastAsia="SimSun" w:hAnsi="Garamond" w:cs="Times"/>
+          <w:color w:val="333333"/>
+        </w:rPr>
+        <w:t xml:space="preserve">primary goal of food security prediction </w:t>
+      </w:r>
+      <w:r>
+        <w:rPr>
+          <w:rFonts w:ascii="Garamond" w:eastAsia="SimSun" w:hAnsi="Garamond" w:cs="Times"/>
+          <w:color w:val="333333"/>
+        </w:rPr>
+        <w:t xml:space="preserve">is </w:t>
+      </w:r>
+      <w:r>
+        <w:rPr>
+          <w:rFonts w:ascii="Garamond" w:eastAsia="SimSun" w:hAnsi="Garamond" w:cs="Times"/>
+          <w:color w:val="333333"/>
+        </w:rPr>
+        <w:t xml:space="preserve">thus </w:t>
+      </w:r>
+      <w:r>
+        <w:rPr>
+          <w:rFonts w:ascii="Garamond" w:eastAsia="SimSun" w:hAnsi="Garamond" w:cs="Times"/>
+          <w:color w:val="333333"/>
+        </w:rPr>
+        <w:t>identify</w:t>
+      </w:r>
+      <w:r>
+        <w:rPr>
+          <w:rFonts w:ascii="Garamond" w:eastAsia="SimSun" w:hAnsi="Garamond" w:cs="Times"/>
+          <w:color w:val="333333"/>
+        </w:rPr>
+        <w:t>ing</w:t>
+      </w:r>
+      <w:r>
+        <w:rPr>
+          <w:rFonts w:ascii="Garamond" w:eastAsia="SimSun" w:hAnsi="Garamond" w:cs="Times"/>
+          <w:color w:val="333333"/>
+        </w:rPr>
+        <w:t xml:space="preserve"> the minority class</w:t>
+      </w:r>
+      <w:r>
+        <w:rPr>
+          <w:rFonts w:ascii="Garamond" w:eastAsia="SimSun" w:hAnsi="Garamond" w:cs="Times"/>
+          <w:color w:val="333333"/>
+        </w:rPr>
+        <w:t xml:space="preserve"> of food insecure among the imbalanced data where the majority of the data in most years are secure (even though malnutrition is still a problem). </w:t>
+      </w:r>
+      <w:r>
+        <w:rPr>
+          <w:rFonts w:ascii="Garamond" w:eastAsia="SimSun" w:hAnsi="Garamond" w:cs="Times"/>
+          <w:color w:val="333333"/>
+        </w:rPr>
+        <w:t xml:space="preserve"> </w:t>
+      </w:r>
+      <w:r>
+        <w:rPr>
+          <w:rFonts w:ascii="Garamond" w:eastAsia="SimSun" w:hAnsi="Garamond" w:cs="Times"/>
+          <w:color w:val="333333"/>
+        </w:rPr>
+        <w:t>Similar to a fraud detection problem, severe food insecurity crises are rare but too important that we cannot afford to miss a single one of them. I</w:t>
+      </w:r>
+      <w:r>
+        <w:rPr>
+          <w:rFonts w:ascii="Garamond" w:eastAsia="SimSun" w:hAnsi="Garamond" w:cs="Times"/>
+          <w:color w:val="333333"/>
+        </w:rPr>
+        <w:t>t usually</w:t>
+      </w:r>
+      <w:r>
+        <w:rPr>
+          <w:rFonts w:ascii="Garamond" w:eastAsia="SimSun" w:hAnsi="Garamond" w:cs="Times"/>
+          <w:color w:val="333333"/>
+        </w:rPr>
+        <w:t xml:space="preserve"> costs more </w:t>
+      </w:r>
+      <w:r>
+        <w:rPr>
+          <w:rFonts w:ascii="Garamond" w:eastAsia="SimSun" w:hAnsi="Garamond" w:cs="Times"/>
+          <w:color w:val="333333"/>
+        </w:rPr>
+        <w:t>to m</w:t>
+      </w:r>
+      <w:r>
+        <w:rPr>
+          <w:rFonts w:ascii="Garamond" w:eastAsia="SimSun" w:hAnsi="Garamond" w:cs="Times"/>
+          <w:color w:val="333333"/>
+        </w:rPr>
+        <w:t xml:space="preserve">iss a village under food shortages </w:t>
+      </w:r>
+      <w:r>
+        <w:rPr>
+          <w:rFonts w:ascii="Garamond" w:eastAsia="SimSun" w:hAnsi="Garamond" w:cs="Times"/>
+          <w:color w:val="333333"/>
+        </w:rPr>
+        <w:t xml:space="preserve">than to falsely </w:t>
+      </w:r>
+      <w:r>
+        <w:rPr>
+          <w:rFonts w:ascii="Garamond" w:eastAsia="SimSun" w:hAnsi="Garamond" w:cs="Times"/>
+          <w:color w:val="333333"/>
+        </w:rPr>
+        <w:t xml:space="preserve">sending food assistance to areas that are not in desperate need of them. Therefore, </w:t>
+      </w:r>
+      <w:r>
+        <w:rPr>
+          <w:rFonts w:ascii="Garamond" w:eastAsia="SimSun" w:hAnsi="Garamond" w:cs="Times"/>
+          <w:color w:val="333333"/>
+        </w:rPr>
+        <w:t xml:space="preserve">we </w:t>
+      </w:r>
+      <w:r>
+        <w:rPr>
+          <w:rFonts w:ascii="Garamond" w:eastAsia="SimSun" w:hAnsi="Garamond" w:cs="Times"/>
+          <w:color w:val="333333"/>
+        </w:rPr>
+        <w:t>concern</w:t>
+      </w:r>
+      <w:r>
+        <w:rPr>
+          <w:rFonts w:ascii="Garamond" w:eastAsia="SimSun" w:hAnsi="Garamond" w:cs="Times"/>
+          <w:color w:val="333333"/>
+        </w:rPr>
+        <w:t xml:space="preserve"> </w:t>
+      </w:r>
+      <w:r>
+        <w:rPr>
+          <w:rFonts w:ascii="Garamond" w:eastAsia="SimSun" w:hAnsi="Garamond" w:cs="Times"/>
+          <w:color w:val="333333"/>
+        </w:rPr>
+        <w:t xml:space="preserve">more with recall (percent of truly </w:t>
+      </w:r>
+      <w:r>
+        <w:rPr>
+          <w:rFonts w:ascii="Garamond" w:eastAsia="SimSun" w:hAnsi="Garamond" w:cs="Times"/>
+          <w:color w:val="333333"/>
+        </w:rPr>
+        <w:t xml:space="preserve">food insecure clusters </w:t>
+      </w:r>
+      <w:r>
+        <w:rPr>
+          <w:rFonts w:ascii="Garamond" w:eastAsia="SimSun" w:hAnsi="Garamond" w:cs="Times"/>
+          <w:color w:val="333333"/>
+        </w:rPr>
+        <w:t>that were classified as such)</w:t>
+      </w:r>
+      <w:r>
+        <w:rPr>
+          <w:rFonts w:ascii="Garamond" w:eastAsia="SimSun" w:hAnsi="Garamond" w:cs="Times"/>
+          <w:color w:val="333333"/>
+        </w:rPr>
+        <w:t xml:space="preserve"> </w:t>
+      </w:r>
+      <w:r>
+        <w:rPr>
+          <w:rFonts w:ascii="Garamond" w:eastAsia="SimSun" w:hAnsi="Garamond" w:cs="Times"/>
+          <w:color w:val="333333"/>
+        </w:rPr>
+        <w:t>than precision</w:t>
+      </w:r>
+      <w:r>
+        <w:rPr>
+          <w:rFonts w:ascii="Garamond" w:eastAsia="SimSun" w:hAnsi="Garamond" w:cs="Times"/>
+          <w:color w:val="333333"/>
+        </w:rPr>
+        <w:t xml:space="preserve"> </w:t>
+      </w:r>
+      <w:r>
+        <w:rPr>
+          <w:rFonts w:ascii="Garamond" w:eastAsia="SimSun" w:hAnsi="Garamond" w:cs="Times"/>
+          <w:color w:val="333333"/>
+        </w:rPr>
+        <w:t>(percent of positive classifications that are truly positive)</w:t>
+      </w:r>
+      <w:r>
+        <w:rPr>
+          <w:rFonts w:ascii="Garamond" w:eastAsia="SimSun" w:hAnsi="Garamond" w:cs="Times"/>
+          <w:color w:val="333333"/>
+        </w:rPr>
+        <w:t xml:space="preserve"> in </w:t>
       </w:r>
     </w:p>
     <w:p>
@@ -389,7 +877,168 @@
           <w:rFonts w:ascii="Garamond" w:eastAsia="SimSun" w:hAnsi="Garamond" w:cs="Times"/>
           <w:color w:val="333333"/>
         </w:rPr>
-        <w:t xml:space="preserve">Currently use the Integrated Food Security Phase Classification System (IPC)  </w:t>
+        <w:t>the</w:t>
+      </w:r>
+      <w:r>
+        <w:rPr>
+          <w:rFonts w:ascii="Garamond" w:eastAsia="SimSun" w:hAnsi="Garamond" w:cs="Times"/>
+          <w:color w:val="333333"/>
+        </w:rPr>
+        <w:t xml:space="preserve"> trade-off between recall and precision</w:t>
+      </w:r>
+      <w:r>
+        <w:rPr>
+          <w:rFonts w:ascii="Garamond" w:eastAsia="SimSun" w:hAnsi="Garamond" w:cs="Times"/>
+          <w:color w:val="333333"/>
+        </w:rPr>
+        <w:t>.</w:t>
+      </w:r>
+      <w:r>
+        <w:rPr>
+          <w:rFonts w:ascii="Garamond" w:eastAsia="SimSun" w:hAnsi="Garamond" w:cs="Times"/>
+          <w:color w:val="333333"/>
+        </w:rPr>
+        <w:t xml:space="preserve"> This is important because choosing </w:t>
+      </w:r>
+      <w:r>
+        <w:rPr>
+          <w:rFonts w:ascii="Garamond" w:eastAsia="SimSun" w:hAnsi="Garamond" w:cs="Times"/>
+          <w:color w:val="333333"/>
+        </w:rPr>
+        <w:t xml:space="preserve">the </w:t>
+      </w:r>
+      <w:r>
+        <w:rPr>
+          <w:rFonts w:ascii="Garamond" w:eastAsia="SimSun" w:hAnsi="Garamond" w:cs="Times"/>
+          <w:color w:val="333333"/>
+        </w:rPr>
+        <w:t xml:space="preserve">right </w:t>
+      </w:r>
+      <w:r>
+        <w:rPr>
+          <w:rFonts w:ascii="Garamond" w:eastAsia="SimSun" w:hAnsi="Garamond" w:cs="Times"/>
+          <w:color w:val="333333"/>
+        </w:rPr>
+        <w:t xml:space="preserve">metric </w:t>
+      </w:r>
+      <w:r>
+        <w:rPr>
+          <w:rFonts w:ascii="Garamond" w:eastAsia="SimSun" w:hAnsi="Garamond" w:cs="Times"/>
+          <w:color w:val="333333"/>
+        </w:rPr>
+        <w:t>to</w:t>
+      </w:r>
+      <w:r>
+        <w:rPr>
+          <w:rFonts w:ascii="Garamond" w:eastAsia="SimSun" w:hAnsi="Garamond" w:cs="Times"/>
+          <w:color w:val="333333"/>
+        </w:rPr>
+        <w:t xml:space="preserve"> optimize </w:t>
+      </w:r>
+      <w:r>
+        <w:rPr>
+          <w:rFonts w:ascii="Garamond" w:eastAsia="SimSun" w:hAnsi="Garamond" w:cs="Times"/>
+          <w:color w:val="333333"/>
+        </w:rPr>
+        <w:t>matters for</w:t>
+      </w:r>
+      <w:r>
+        <w:rPr>
+          <w:rFonts w:ascii="Garamond" w:eastAsia="SimSun" w:hAnsi="Garamond" w:cs="Times"/>
+          <w:color w:val="333333"/>
+        </w:rPr>
+        <w:t xml:space="preserve"> </w:t>
+      </w:r>
+      <w:r>
+        <w:rPr>
+          <w:rFonts w:ascii="Garamond" w:eastAsia="SimSun" w:hAnsi="Garamond" w:cs="Times"/>
+          <w:color w:val="333333"/>
+        </w:rPr>
+        <w:t>model selection</w:t>
+      </w:r>
+      <w:r>
+        <w:rPr>
+          <w:rFonts w:ascii="Garamond" w:eastAsia="SimSun" w:hAnsi="Garamond" w:cs="Times"/>
+          <w:color w:val="333333"/>
+        </w:rPr>
+        <w:t xml:space="preserve"> and</w:t>
+      </w:r>
+      <w:r>
+        <w:rPr>
+          <w:rFonts w:ascii="Garamond" w:eastAsia="SimSun" w:hAnsi="Garamond" w:cs="Times"/>
+          <w:color w:val="333333"/>
+        </w:rPr>
+        <w:t xml:space="preserve"> parameter </w:t>
+      </w:r>
+      <w:r>
+        <w:rPr>
+          <w:rFonts w:ascii="Garamond" w:eastAsia="SimSun" w:hAnsi="Garamond" w:cs="Times"/>
+          <w:color w:val="333333"/>
+        </w:rPr>
+        <w:t xml:space="preserve">tuning and ultimately the ability </w:t>
+      </w:r>
+      <w:r>
+        <w:rPr>
+          <w:rFonts w:ascii="Garamond" w:eastAsia="SimSun" w:hAnsi="Garamond" w:cs="Times"/>
+          <w:color w:val="333333"/>
+        </w:rPr>
+        <w:t xml:space="preserve">to provide desirable performance </w:t>
+      </w:r>
+      <w:r>
+        <w:rPr>
+          <w:rFonts w:ascii="Garamond" w:eastAsia="SimSun" w:hAnsi="Garamond" w:cs="Times"/>
+          <w:color w:val="333333"/>
+        </w:rPr>
+        <w:t xml:space="preserve">on correctly </w:t>
+      </w:r>
+      <w:r>
+        <w:rPr>
+          <w:rFonts w:ascii="Garamond" w:eastAsia="SimSun" w:hAnsi="Garamond" w:cs="Times"/>
+          <w:color w:val="333333"/>
+        </w:rPr>
+        <w:t xml:space="preserve">detecting the </w:t>
+      </w:r>
+      <w:r>
+        <w:rPr>
+          <w:rFonts w:ascii="Garamond" w:eastAsia="SimSun" w:hAnsi="Garamond" w:cs="Times"/>
+          <w:color w:val="333333"/>
+        </w:rPr>
+        <w:t>minority class that are food insecure</w:t>
+      </w:r>
+      <w:r>
+        <w:rPr>
+          <w:rFonts w:ascii="Garamond" w:eastAsia="SimSun" w:hAnsi="Garamond" w:cs="Times"/>
+          <w:color w:val="333333"/>
+        </w:rPr>
+        <w:t>.</w:t>
+      </w:r>
+      <w:r>
+        <w:rPr>
+          <w:rFonts w:ascii="Garamond" w:eastAsia="SimSun" w:hAnsi="Garamond" w:cs="Times"/>
+          <w:color w:val="333333"/>
+        </w:rPr>
+        <w:t xml:space="preserve"> </w:t>
+      </w:r>
+      <w:r>
+        <w:rPr>
+          <w:rFonts w:ascii="Garamond" w:eastAsia="SimSun" w:hAnsi="Garamond" w:cs="Times"/>
+          <w:color w:val="333333"/>
+        </w:rPr>
+        <w:t xml:space="preserve">This paper uses a </w:t>
+      </w:r>
+      <w:r>
+        <w:rPr>
+          <w:rFonts w:ascii="Garamond" w:eastAsia="SimSun" w:hAnsi="Garamond" w:cs="Times"/>
+          <w:color w:val="333333"/>
+        </w:rPr>
+        <w:t>Cost-sensitive learning</w:t>
+      </w:r>
+      <w:r>
+        <w:rPr>
+          <w:rFonts w:ascii="Garamond" w:eastAsia="SimSun" w:hAnsi="Garamond" w:cs="Times"/>
+          <w:color w:val="333333"/>
+        </w:rPr>
+        <w:t xml:space="preserve"> as well as a weighted f-1 score to maximize the recall without too much sacrifice on precision. </w:t>
       </w:r>
     </w:p>
     <w:p>
@@ -406,7 +1055,74 @@
           <w:rFonts w:ascii="Garamond" w:eastAsia="SimSun" w:hAnsi="Garamond" w:cs="Times"/>
           <w:color w:val="333333"/>
         </w:rPr>
-        <w:t>The IPC has large data requirements and has been accused of political influence</w:t>
+        <w:t>However, the b</w:t>
+      </w:r>
+      <w:bookmarkStart w:id="0" w:name="_GoBack"/>
+      <w:bookmarkEnd w:id="0"/>
+      <w:r>
+        <w:rPr>
+          <w:rFonts w:ascii="Garamond" w:eastAsia="SimSun" w:hAnsi="Garamond" w:cs="Times"/>
+          <w:color w:val="333333"/>
+        </w:rPr>
+        <w:t>allows us to create a balanced data-set that, in theory, should not lead to classifiers biased toward one class or the other.</w:t>
+      </w:r>
+      <w:r>
+        <w:rPr>
+          <w:rFonts w:ascii="Garamond" w:eastAsia="SimSun" w:hAnsi="Garamond" w:cs="Times"/>
+          <w:color w:val="333333"/>
+        </w:rPr>
+        <w:t xml:space="preserve"> </w:t>
+      </w:r>
+      <w:r>
+        <w:rPr>
+          <w:rFonts w:ascii="Garamond" w:eastAsia="SimSun" w:hAnsi="Garamond" w:cs="Times"/>
+          <w:color w:val="333333"/>
+        </w:rPr>
+        <w:t xml:space="preserve">However, in practice, these simple sampling approaches have flaws. Oversampling the minority can lead to model overfitting, since it will introduce duplicate instances, drawing from a pool of instances that is already small. Similarly, </w:t>
+      </w:r>
+      <w:proofErr w:type="spellStart"/>
+      <w:r>
+        <w:rPr>
+          <w:rFonts w:ascii="Garamond" w:eastAsia="SimSun" w:hAnsi="Garamond" w:cs="Times"/>
+          <w:color w:val="333333"/>
+        </w:rPr>
+        <w:t>undersampling</w:t>
+      </w:r>
+      <w:proofErr w:type="spellEnd"/>
+      <w:r>
+        <w:rPr>
+          <w:rFonts w:ascii="Garamond" w:eastAsia="SimSun" w:hAnsi="Garamond" w:cs="Times"/>
+          <w:color w:val="333333"/>
+        </w:rPr>
+        <w:t xml:space="preserve"> the majority can end up leaving out important instances that provide important differences between the two classes.</w:t>
+      </w:r>
+      <w:r>
+        <w:rPr>
+          <w:rFonts w:ascii="Garamond" w:eastAsia="SimSun" w:hAnsi="Garamond" w:cs="Times"/>
+          <w:color w:val="333333"/>
+        </w:rPr>
+        <w:t xml:space="preserve"> </w:t>
+      </w:r>
+      <w:r>
+        <w:rPr>
+          <w:rFonts w:ascii="Garamond" w:eastAsia="SimSun" w:hAnsi="Garamond" w:cs="Times"/>
+          <w:color w:val="333333"/>
+        </w:rPr>
+        <w:t>SMOTE, which actually creates new instances of the minority class by forming convex combinations of neighboring instances.</w:t>
+      </w:r>
+      <w:r>
+        <w:rPr>
+          <w:rFonts w:ascii="Garamond" w:eastAsia="SimSun" w:hAnsi="Garamond" w:cs="Times"/>
+          <w:color w:val="333333"/>
+        </w:rPr>
+        <w:t xml:space="preserve"> </w:t>
+      </w:r>
+      <w:r>
+        <w:rPr>
+          <w:rFonts w:ascii="Garamond" w:eastAsia="SimSun" w:hAnsi="Garamond" w:cs="Times"/>
+          <w:color w:val="333333"/>
+        </w:rPr>
+        <w:t>This allows us to balance our data-set without as much overfitting, as we create new synthetic examples rather than using duplicates. This however does not prevent all overfitting, as these are still created from existing data points.</w:t>
       </w:r>
     </w:p>
     <w:p>
@@ -418,12 +1134,58 @@
           <w:color w:val="333333"/>
         </w:rPr>
       </w:pPr>
-      <w:r>
-        <w:rPr>
-          <w:rFonts w:ascii="Garamond" w:eastAsia="SimSun" w:hAnsi="Garamond" w:cs="Times"/>
-          <w:color w:val="333333"/>
-        </w:rPr>
-        <w:t>Need to improve prediction of food security crises</w:t>
+    </w:p>
+    <w:p>
+      <w:pPr>
+        <w:pStyle w:val="ListParagraph"/>
+        <w:spacing w:after="100" w:afterAutospacing="1" w:line="480" w:lineRule="auto"/>
+        <w:rPr>
+          <w:rFonts w:ascii="Garamond" w:eastAsia="SimSun" w:hAnsi="Garamond" w:cs="Times"/>
+          <w:color w:val="333333"/>
+        </w:rPr>
+      </w:pPr>
+    </w:p>
+    <w:p>
+      <w:pPr>
+        <w:pStyle w:val="ListParagraph"/>
+        <w:spacing w:after="100" w:afterAutospacing="1" w:line="480" w:lineRule="auto"/>
+        <w:rPr>
+          <w:rFonts w:ascii="Garamond" w:eastAsia="SimSun" w:hAnsi="Garamond" w:cs="Times"/>
+          <w:b/>
+          <w:color w:val="333333"/>
+        </w:rPr>
+      </w:pPr>
+      <w:r>
+        <w:rPr>
+          <w:rFonts w:ascii="Garamond" w:eastAsia="SimSun" w:hAnsi="Garamond" w:cs="Times"/>
+          <w:color w:val="333333"/>
+        </w:rPr>
+        <w:lastRenderedPageBreak/>
+        <w:t xml:space="preserve">We aim to further develop the data flow into a system that is automatically updated, generalizable, scalable, and cost-effective in predicting areas of potential food shortage. </w:t>
+      </w:r>
+    </w:p>
+    <w:p>
+      <w:pPr>
+        <w:pStyle w:val="ListParagraph"/>
+        <w:spacing w:after="100" w:afterAutospacing="1" w:line="480" w:lineRule="auto"/>
+        <w:rPr>
+          <w:rFonts w:ascii="Garamond" w:eastAsia="SimSun" w:hAnsi="Garamond" w:cs="Times"/>
+          <w:color w:val="333333"/>
+        </w:rPr>
+      </w:pPr>
+      <w:r>
+        <w:rPr>
+          <w:rFonts w:ascii="Garamond" w:eastAsia="SimSun" w:hAnsi="Garamond" w:cs="Times"/>
+          <w:color w:val="333333"/>
+        </w:rPr>
+        <w:t>The procedure is ready for constant updates with new data coming to make the most up-to-date predictions</w:t>
+      </w:r>
+      <w:r>
+        <w:rPr>
+          <w:rFonts w:ascii="Garamond" w:eastAsia="SimSun" w:hAnsi="Garamond" w:cs="Times"/>
+          <w:color w:val="333333"/>
+        </w:rPr>
+        <w:t xml:space="preserve">. </w:t>
       </w:r>
     </w:p>
     <w:p>
@@ -435,13 +1197,6 @@
           <w:color w:val="333333"/>
         </w:rPr>
       </w:pPr>
-      <w:r>
-        <w:rPr>
-          <w:rFonts w:ascii="Garamond" w:eastAsia="SimSun" w:hAnsi="Garamond" w:cs="Times"/>
-          <w:color w:val="333333"/>
-        </w:rPr>
-        <w:t>Recent increase in available data related to food security, rainfall, and prices.</w:t>
-      </w:r>
     </w:p>
     <w:p>
       <w:pPr>
@@ -452,13 +1207,6 @@
           <w:color w:val="333333"/>
         </w:rPr>
       </w:pPr>
-      <w:r>
-        <w:rPr>
-          <w:rFonts w:ascii="Garamond" w:eastAsia="SimSun" w:hAnsi="Garamond" w:cs="Times"/>
-          <w:color w:val="333333"/>
-        </w:rPr>
-        <w:t>These data are often evaluated in isolation.</w:t>
-      </w:r>
     </w:p>
     <w:p>
       <w:pPr>
@@ -469,13 +1217,6 @@
           <w:color w:val="333333"/>
         </w:rPr>
       </w:pPr>
-      <w:r>
-        <w:rPr>
-          <w:rFonts w:ascii="Garamond" w:eastAsia="SimSun" w:hAnsi="Garamond" w:cs="Times"/>
-          <w:color w:val="333333"/>
-        </w:rPr>
-        <w:t>Incorporate these data into a single predictive model of food security early warning.</w:t>
-      </w:r>
     </w:p>
     <w:p>
       <w:pPr>
@@ -496,20 +1237,6 @@
           <w:color w:val="333333"/>
         </w:rPr>
       </w:pPr>
-      <w:r>
-        <w:rPr>
-          <w:rFonts w:ascii="Garamond" w:eastAsia="SimSun" w:hAnsi="Garamond" w:cs="Times" w:hint="eastAsia"/>
-          <w:color w:val="333333"/>
-        </w:rPr>
-        <w:t>t</w:t>
-      </w:r>
-      <w:r>
-        <w:rPr>
-          <w:rFonts w:ascii="Garamond" w:eastAsia="SimSun" w:hAnsi="Garamond" w:cs="Times"/>
-          <w:color w:val="333333"/>
-        </w:rPr>
-        <w:t>he goal is to identify the minority class,</w:t>
-      </w:r>
     </w:p>
     <w:p>
       <w:pPr>
@@ -525,17 +1252,7 @@
           <w:rFonts w:ascii="Garamond" w:eastAsia="SimSun" w:hAnsi="Garamond" w:cs="Times"/>
           <w:color w:val="333333"/>
         </w:rPr>
-        <w:t>this problem deals with the trade-off between recall (percent of truly positive instances that were classified as such) and precision (percent of positive classifications that are truly positive).</w:t>
-      </w:r>
-      <w:r>
-        <w:t xml:space="preserve"> </w:t>
-      </w:r>
-      <w:r>
-        <w:rPr>
-          <w:rFonts w:ascii="Garamond" w:eastAsia="SimSun" w:hAnsi="Garamond" w:cs="Times"/>
-          <w:color w:val="333333"/>
-        </w:rPr>
-        <w:t>concerned more so with recall than precision</w:t>
+        <w:t>To build an early warning system of food security in areas where data are scarce and data collection is costly (Hutchinson,1991)</w:t>
       </w:r>
     </w:p>
     <w:p>
@@ -552,23 +1269,7 @@
           <w:rFonts w:ascii="Garamond" w:eastAsia="SimSun" w:hAnsi="Garamond" w:cs="Times"/>
           <w:color w:val="333333"/>
         </w:rPr>
-        <w:t xml:space="preserve">it is usually </w:t>
-      </w:r>
-      <w:proofErr w:type="gramStart"/>
-      <w:r>
-        <w:rPr>
-          <w:rFonts w:ascii="Garamond" w:eastAsia="SimSun" w:hAnsi="Garamond" w:cs="Times"/>
-          <w:color w:val="333333"/>
-        </w:rPr>
-        <w:t>more costly</w:t>
-      </w:r>
-      <w:proofErr w:type="gramEnd"/>
-      <w:r>
-        <w:rPr>
-          <w:rFonts w:ascii="Garamond" w:eastAsia="SimSun" w:hAnsi="Garamond" w:cs="Times"/>
-          <w:color w:val="333333"/>
-        </w:rPr>
-        <w:t xml:space="preserve"> to miss a positive instance than to falsely label a negative instance.</w:t>
+        <w:t>That captures the majority of food insecure households through data techniques</w:t>
       </w:r>
     </w:p>
     <w:p>
@@ -585,7 +1286,7 @@
           <w:rFonts w:ascii="Garamond" w:eastAsia="SimSun" w:hAnsi="Garamond" w:cs="Times"/>
           <w:color w:val="333333"/>
         </w:rPr>
-        <w:t>It may be that switching the metric you optimize for during parameter selection or model selection is enough to provide desirable performance detecting the minority class.</w:t>
+        <w:t>That is automatically updated, generalizable, scalable and cost-effective</w:t>
       </w:r>
     </w:p>
     <w:p>
@@ -597,6 +1298,13 @@
           <w:color w:val="333333"/>
         </w:rPr>
       </w:pPr>
+      <w:r>
+        <w:rPr>
+          <w:rFonts w:ascii="Garamond" w:eastAsia="SimSun" w:hAnsi="Garamond" w:cs="Times"/>
+          <w:color w:val="333333"/>
+        </w:rPr>
+        <w:t xml:space="preserve">Build ML models to predict cluster-level food security status for targeting, aid purposes in times of food shortage </w:t>
+      </w:r>
     </w:p>
     <w:p>
       <w:pPr>
@@ -612,7 +1320,7 @@
           <w:rFonts w:ascii="Garamond" w:eastAsia="SimSun" w:hAnsi="Garamond" w:cs="Times"/>
           <w:color w:val="333333"/>
         </w:rPr>
-        <w:t>treat all misclassifications equally</w:t>
+        <w:t xml:space="preserve">Use LSMS data for Malawi, Tanzania and Uganda as ground truth </w:t>
       </w:r>
     </w:p>
     <w:p>
@@ -629,69 +1337,7 @@
           <w:rFonts w:ascii="Garamond" w:eastAsia="SimSun" w:hAnsi="Garamond" w:cs="Times"/>
           <w:color w:val="333333"/>
         </w:rPr>
-        <w:t>extra reward for identifying the minority class over the majority class</w:t>
-      </w:r>
-      <w:r>
-        <w:rPr>
-          <w:rFonts w:ascii="Garamond" w:eastAsia="SimSun" w:hAnsi="Garamond" w:cs="Times"/>
-          <w:color w:val="333333"/>
-        </w:rPr>
-        <w:t xml:space="preserve">, </w:t>
-      </w:r>
-      <w:r>
-        <w:rPr>
-          <w:rFonts w:ascii="Garamond" w:eastAsia="SimSun" w:hAnsi="Garamond" w:cs="Times"/>
-          <w:color w:val="333333"/>
-        </w:rPr>
-        <w:t xml:space="preserve">Cost-sensitive learning changes this, and uses a function </w:t>
-      </w:r>
-      <w:proofErr w:type="gramStart"/>
-      <w:r>
-        <w:rPr>
-          <w:rFonts w:ascii="Garamond" w:eastAsia="SimSun" w:hAnsi="Garamond" w:cs="Times"/>
-          <w:color w:val="333333"/>
-        </w:rPr>
-        <w:t>C(</w:t>
-      </w:r>
-      <w:proofErr w:type="gramEnd"/>
-      <w:r>
-        <w:rPr>
-          <w:rFonts w:ascii="Garamond" w:eastAsia="SimSun" w:hAnsi="Garamond" w:cs="Times"/>
-          <w:color w:val="333333"/>
-        </w:rPr>
-        <w:t>p, t) (usually represented as a matrix) that specifies the cost of misclassifying an instance of class t as class p</w:t>
-      </w:r>
-      <w:r>
-        <w:rPr>
-          <w:rFonts w:ascii="Garamond" w:eastAsia="SimSun" w:hAnsi="Garamond" w:cs="Times"/>
-          <w:color w:val="333333"/>
-        </w:rPr>
-        <w:t xml:space="preserve">. </w:t>
-      </w:r>
-      <w:r>
-        <w:rPr>
-          <w:rFonts w:ascii="Garamond" w:eastAsia="SimSun" w:hAnsi="Garamond" w:cs="Times"/>
-          <w:color w:val="333333"/>
-        </w:rPr>
-        <w:t>penalize misclassifications of the minority class more heavily than we do with misclassifications of the majority class, in hopes that this increases the true positive rate.</w:t>
-      </w:r>
-      <w:r>
-        <w:t xml:space="preserve"> </w:t>
-      </w:r>
-      <w:r>
-        <w:rPr>
-          <w:rFonts w:ascii="Garamond" w:eastAsia="SimSun" w:hAnsi="Garamond" w:cs="Times"/>
-          <w:color w:val="333333"/>
-        </w:rPr>
-        <w:t xml:space="preserve">A common scheme for this is to have the cost equal </w:t>
-      </w:r>
-      <w:r>
-        <w:rPr>
-          <w:rFonts w:ascii="Garamond" w:eastAsia="SimSun" w:hAnsi="Garamond" w:cs="Times"/>
-          <w:color w:val="333333"/>
-        </w:rPr>
-        <w:lastRenderedPageBreak/>
-        <w:t>to the inverse of the proportion of the data-set that the class makes up. This increases the penalization as the class size decreases.</w:t>
+        <w:t xml:space="preserve">Use market price of food staples, weather shocks in growing seasons, and geospatial features around clusters to predict potential food security challenges </w:t>
       </w:r>
     </w:p>
     <w:p>
@@ -703,6 +1349,13 @@
           <w:color w:val="333333"/>
         </w:rPr>
       </w:pPr>
+      <w:r>
+        <w:rPr>
+          <w:rFonts w:ascii="Garamond" w:eastAsia="SimSun" w:hAnsi="Garamond" w:cs="Times"/>
+          <w:color w:val="333333"/>
+        </w:rPr>
+        <w:t xml:space="preserve">Use data techniques (oversampling, data segmentation) to improve prediction performance </w:t>
+      </w:r>
     </w:p>
     <w:p>
       <w:pPr>
@@ -718,7 +1371,7 @@
           <w:rFonts w:ascii="Garamond" w:eastAsia="SimSun" w:hAnsi="Garamond" w:cs="Times"/>
           <w:color w:val="333333"/>
         </w:rPr>
-        <w:t>allows us to create a balanced data-set that, in theory, should not lead to classifiers biased toward one class or the other.</w:t>
+        <w:t>Correctly categorize 69-88 % of food insecurity categories</w:t>
       </w:r>
     </w:p>
     <w:p>
@@ -733,250 +1386,10 @@
       <w:r>
         <w:rPr>
           <w:rFonts w:ascii="Garamond" w:eastAsia="SimSun" w:hAnsi="Garamond" w:cs="Times"/>
-          <w:color w:val="333333"/>
-        </w:rPr>
-        <w:t xml:space="preserve">However, in practice, these simple sampling approaches have flaws. Oversampling the minority can lead to model overfitting, since it will introduce duplicate instances, drawing from a pool of instances that is already small. Similarly, </w:t>
-      </w:r>
-      <w:proofErr w:type="spellStart"/>
-      <w:r>
-        <w:rPr>
-          <w:rFonts w:ascii="Garamond" w:eastAsia="SimSun" w:hAnsi="Garamond" w:cs="Times"/>
-          <w:color w:val="333333"/>
-        </w:rPr>
-        <w:t>undersampling</w:t>
-      </w:r>
-      <w:proofErr w:type="spellEnd"/>
-      <w:r>
-        <w:rPr>
-          <w:rFonts w:ascii="Garamond" w:eastAsia="SimSun" w:hAnsi="Garamond" w:cs="Times"/>
-          <w:color w:val="333333"/>
-        </w:rPr>
-        <w:t xml:space="preserve"> the majority can end up leaving out important instances that provide important differences between the two classes.</w:t>
-      </w:r>
-    </w:p>
-    <w:p>
-      <w:pPr>
-        <w:spacing w:line="480" w:lineRule="auto"/>
-        <w:ind w:left="720"/>
-        <w:rPr>
-          <w:rFonts w:ascii="Garamond" w:eastAsia="SimSun" w:hAnsi="Garamond" w:cs="Times"/>
-          <w:color w:val="333333"/>
-        </w:rPr>
-      </w:pPr>
-    </w:p>
-    <w:p>
-      <w:pPr>
-        <w:spacing w:line="480" w:lineRule="auto"/>
-        <w:ind w:left="720"/>
-        <w:rPr>
-          <w:rFonts w:ascii="Garamond" w:eastAsia="SimSun" w:hAnsi="Garamond" w:cs="Times"/>
-          <w:color w:val="333333"/>
-        </w:rPr>
-      </w:pPr>
-      <w:r>
-        <w:rPr>
-          <w:rFonts w:ascii="Garamond" w:eastAsia="SimSun" w:hAnsi="Garamond" w:cs="Times"/>
-          <w:color w:val="333333"/>
-        </w:rPr>
-        <w:t>SMOTE, which actually creates new instances of the minority class by forming convex combinations of neighboring instances.</w:t>
-      </w:r>
-      <w:r>
-        <w:rPr>
-          <w:rFonts w:ascii="Garamond" w:eastAsia="SimSun" w:hAnsi="Garamond" w:cs="Times"/>
-          <w:color w:val="333333"/>
-        </w:rPr>
-        <w:t xml:space="preserve"> </w:t>
-      </w:r>
-      <w:r>
-        <w:rPr>
-          <w:rFonts w:ascii="Garamond" w:eastAsia="SimSun" w:hAnsi="Garamond" w:cs="Times"/>
-          <w:color w:val="333333"/>
-        </w:rPr>
-        <w:t>This allows us to balance our data-set without as much overfitting, as we create new synthetic examples rather than using duplicates. This however does not prevent all overfitting, as these are still created from existing data points.</w:t>
-      </w:r>
-    </w:p>
-    <w:p>
-      <w:pPr>
-        <w:spacing w:line="480" w:lineRule="auto"/>
-        <w:ind w:left="720"/>
-        <w:rPr>
-          <w:rFonts w:ascii="Garamond" w:eastAsia="SimSun" w:hAnsi="Garamond" w:cs="Times"/>
-          <w:color w:val="333333"/>
-        </w:rPr>
-      </w:pPr>
-    </w:p>
-    <w:p>
-      <w:pPr>
-        <w:spacing w:line="480" w:lineRule="auto"/>
-        <w:ind w:left="720"/>
-        <w:rPr>
-          <w:rFonts w:ascii="Garamond" w:eastAsia="SimSun" w:hAnsi="Garamond" w:cs="Times"/>
-          <w:color w:val="333333"/>
-        </w:rPr>
-      </w:pPr>
-    </w:p>
-    <w:p>
-      <w:pPr>
-        <w:spacing w:line="480" w:lineRule="auto"/>
-        <w:ind w:left="720"/>
-        <w:rPr>
-          <w:rFonts w:ascii="Garamond" w:eastAsia="SimSun" w:hAnsi="Garamond" w:cs="Times"/>
-          <w:color w:val="333333"/>
-        </w:rPr>
-      </w:pPr>
-    </w:p>
-    <w:p>
-      <w:pPr>
-        <w:spacing w:line="480" w:lineRule="auto"/>
-        <w:ind w:left="720"/>
-        <w:rPr>
-          <w:rFonts w:ascii="Garamond" w:eastAsia="SimSun" w:hAnsi="Garamond" w:cs="Times"/>
-          <w:color w:val="333333"/>
-        </w:rPr>
-      </w:pPr>
-      <w:r>
-        <w:rPr>
-          <w:rFonts w:ascii="Garamond" w:eastAsia="SimSun" w:hAnsi="Garamond" w:cs="Times"/>
-          <w:color w:val="333333"/>
-        </w:rPr>
-        <w:t>To build an early warning system of food security in areas where data are scarce and data collection is costly (Hutchinson,1991)</w:t>
-      </w:r>
-    </w:p>
-    <w:p>
-      <w:pPr>
-        <w:spacing w:line="480" w:lineRule="auto"/>
-        <w:ind w:left="720"/>
-        <w:rPr>
-          <w:rFonts w:ascii="Garamond" w:eastAsia="SimSun" w:hAnsi="Garamond" w:cs="Times"/>
-          <w:color w:val="333333"/>
-        </w:rPr>
-      </w:pPr>
-      <w:r>
-        <w:rPr>
-          <w:rFonts w:ascii="Garamond" w:eastAsia="SimSun" w:hAnsi="Garamond" w:cs="Times"/>
-          <w:color w:val="333333"/>
-        </w:rPr>
-        <w:t>That captures the majority of food insecure households through data techniques</w:t>
-      </w:r>
-    </w:p>
-    <w:p>
-      <w:pPr>
-        <w:spacing w:line="480" w:lineRule="auto"/>
-        <w:ind w:left="720"/>
-        <w:rPr>
-          <w:rFonts w:ascii="Garamond" w:eastAsia="SimSun" w:hAnsi="Garamond" w:cs="Times"/>
-          <w:color w:val="333333"/>
-        </w:rPr>
-      </w:pPr>
-      <w:r>
-        <w:rPr>
-          <w:rFonts w:ascii="Garamond" w:eastAsia="SimSun" w:hAnsi="Garamond" w:cs="Times"/>
-          <w:color w:val="333333"/>
-        </w:rPr>
-        <w:t>That is automatically updated, generalizable, scalable and cost-effective</w:t>
-      </w:r>
-    </w:p>
-    <w:p>
-      <w:pPr>
-        <w:spacing w:line="480" w:lineRule="auto"/>
-        <w:ind w:left="720"/>
-        <w:rPr>
-          <w:rFonts w:ascii="Garamond" w:eastAsia="SimSun" w:hAnsi="Garamond" w:cs="Times"/>
-          <w:color w:val="333333"/>
-        </w:rPr>
-      </w:pPr>
-      <w:r>
-        <w:rPr>
-          <w:rFonts w:ascii="Garamond" w:eastAsia="SimSun" w:hAnsi="Garamond" w:cs="Times"/>
-          <w:color w:val="333333"/>
-        </w:rPr>
-        <w:t xml:space="preserve">Build ML models to predict cluster-level food security status for targeting, aid purposes in times of food shortage </w:t>
-      </w:r>
-    </w:p>
-    <w:p>
-      <w:pPr>
-        <w:spacing w:line="480" w:lineRule="auto"/>
-        <w:ind w:left="720"/>
-        <w:rPr>
-          <w:rFonts w:ascii="Garamond" w:eastAsia="SimSun" w:hAnsi="Garamond" w:cs="Times"/>
-          <w:color w:val="333333"/>
-        </w:rPr>
-      </w:pPr>
-      <w:r>
-        <w:rPr>
-          <w:rFonts w:ascii="Garamond" w:eastAsia="SimSun" w:hAnsi="Garamond" w:cs="Times"/>
-          <w:color w:val="333333"/>
-        </w:rPr>
-        <w:t xml:space="preserve">Use LSMS data for Malawi, Tanzania and Uganda as ground truth </w:t>
-      </w:r>
-    </w:p>
-    <w:p>
-      <w:pPr>
-        <w:spacing w:line="480" w:lineRule="auto"/>
-        <w:ind w:left="720"/>
-        <w:rPr>
-          <w:rFonts w:ascii="Garamond" w:eastAsia="SimSun" w:hAnsi="Garamond" w:cs="Times"/>
-          <w:color w:val="333333"/>
-        </w:rPr>
-      </w:pPr>
-      <w:r>
-        <w:rPr>
-          <w:rFonts w:ascii="Garamond" w:eastAsia="SimSun" w:hAnsi="Garamond" w:cs="Times"/>
+          <w:noProof/>
           <w:color w:val="333333"/>
         </w:rPr>
         <w:lastRenderedPageBreak/>
-        <w:t xml:space="preserve">Use market price of food staples, weather shocks in growing seasons, and geospatial features around clusters to predict potential food security challenges </w:t>
-      </w:r>
-    </w:p>
-    <w:p>
-      <w:pPr>
-        <w:spacing w:line="480" w:lineRule="auto"/>
-        <w:ind w:left="720"/>
-        <w:rPr>
-          <w:rFonts w:ascii="Garamond" w:eastAsia="SimSun" w:hAnsi="Garamond" w:cs="Times"/>
-          <w:color w:val="333333"/>
-        </w:rPr>
-      </w:pPr>
-      <w:r>
-        <w:rPr>
-          <w:rFonts w:ascii="Garamond" w:eastAsia="SimSun" w:hAnsi="Garamond" w:cs="Times"/>
-          <w:color w:val="333333"/>
-        </w:rPr>
-        <w:t xml:space="preserve">Use data techniques (oversampling, data segmentation) to improve prediction performance </w:t>
-      </w:r>
-    </w:p>
-    <w:p>
-      <w:pPr>
-        <w:spacing w:line="480" w:lineRule="auto"/>
-        <w:ind w:left="720"/>
-        <w:rPr>
-          <w:rFonts w:ascii="Garamond" w:eastAsia="SimSun" w:hAnsi="Garamond" w:cs="Times"/>
-          <w:color w:val="333333"/>
-        </w:rPr>
-      </w:pPr>
-      <w:r>
-        <w:rPr>
-          <w:rFonts w:ascii="Garamond" w:eastAsia="SimSun" w:hAnsi="Garamond" w:cs="Times"/>
-          <w:color w:val="333333"/>
-        </w:rPr>
-        <w:t>Correctly categorize 69-88 % of food insecurity categories</w:t>
-      </w:r>
-    </w:p>
-    <w:p>
-      <w:pPr>
-        <w:spacing w:line="480" w:lineRule="auto"/>
-        <w:ind w:left="720"/>
-        <w:rPr>
-          <w:rFonts w:ascii="Garamond" w:eastAsia="SimSun" w:hAnsi="Garamond" w:cs="Times"/>
-          <w:color w:val="333333"/>
-        </w:rPr>
-      </w:pPr>
-      <w:r>
-        <w:rPr>
-          <w:rFonts w:ascii="Garamond" w:eastAsia="SimSun" w:hAnsi="Garamond" w:cs="Times"/>
-          <w:noProof/>
-          <w:color w:val="333333"/>
-        </w:rPr>
         <w:drawing>
           <wp:inline distT="0" distB="0" distL="0" distR="0" wp14:anchorId="2B3AB6AD" wp14:editId="5D250C1B">
             <wp:extent cx="5943600" cy="3962400"/>
@@ -1070,8 +1483,15 @@
           <w:rFonts w:ascii="Garamond" w:eastAsia="SimSun" w:hAnsi="Garamond" w:cs="Times"/>
           <w:color w:val="333333"/>
         </w:rPr>
+        <w:t xml:space="preserve">Novel data and data methods can be used to fill this data gap. Nightlights data (Chen and Nordhaus 2011; Henderson et al. 2012.) can serve as a proxy for economic activity, especially when comparing across countries. However, in remote rural or better off urban areas, the nightlight intensity varies little over time, hiding substantial changes in economic </w:t>
+      </w:r>
+      <w:r>
+        <w:rPr>
+          <w:rFonts w:ascii="Garamond" w:eastAsia="SimSun" w:hAnsi="Garamond" w:cs="Times"/>
+          <w:color w:val="333333"/>
+        </w:rPr>
         <w:lastRenderedPageBreak/>
-        <w:t>Novel data and data methods can be used to fill this data gap. Nightlights data (Chen and Nordhaus 2011; Henderson et al. 2012.) can serve as a proxy for economic activity, especially when comparing across countries. However, in remote rural or better off urban areas, the nightlight intensity varies little over time, hiding substantial changes in economic outcomes. Mobile phone data (</w:t>
+        <w:t>outcomes. Mobile phone data (</w:t>
       </w:r>
       <w:proofErr w:type="spellStart"/>
       <w:r>
@@ -1136,15 +1556,7 @@
           <w:rFonts w:ascii="Garamond" w:eastAsia="SimSun" w:hAnsi="Garamond" w:cs="Times"/>
           <w:color w:val="333333"/>
         </w:rPr>
-        <w:t xml:space="preserve">This paper uses data-driven framework to predict the onset of food crises. Combining remote sensing data with household surveys and price data, the model is able produces the most spatially and temporally granular predictions of food security. With an emphasis on the </w:t>
-      </w:r>
-      <w:r>
-        <w:rPr>
-          <w:rFonts w:ascii="Garamond" w:eastAsia="SimSun" w:hAnsi="Garamond" w:cs="Times"/>
-          <w:color w:val="333333"/>
-        </w:rPr>
-        <w:lastRenderedPageBreak/>
-        <w:t xml:space="preserve">structure of the prediction error, this paper uses various machine learning techniques to increase the accuracy and reducing the type II error in predicting food security status. The empirical application of the method is in Malawi, Uganda </w:t>
+        <w:t xml:space="preserve">This paper uses data-driven framework to predict the onset of food crises. Combining remote sensing data with household surveys and price data, the model is able produces the most spatially and temporally granular predictions of food security. With an emphasis on the structure of the prediction error, this paper uses various machine learning techniques to increase the accuracy and reducing the type II error in predicting food security status. The empirical application of the method is in Malawi, Uganda </w:t>
       </w:r>
       <w:r>
         <w:rPr>
@@ -1286,15 +1698,7 @@
           <w:rFonts w:ascii="Garamond" w:eastAsia="SimSun" w:hAnsi="Garamond" w:cs="Times"/>
           <w:color w:val="333333"/>
         </w:rPr>
-        <w:t xml:space="preserve"> and oversampling technique to force the </w:t>
-      </w:r>
-      <w:r>
-        <w:rPr>
-          <w:rFonts w:ascii="Garamond" w:eastAsia="SimSun" w:hAnsi="Garamond" w:cs="Times"/>
-          <w:color w:val="333333"/>
-        </w:rPr>
-        <w:lastRenderedPageBreak/>
-        <w:t xml:space="preserve">model to learn about the tail of the distribution. These methods are broadly used to imbalanced datasets like the one we have about food security status. </w:t>
+        <w:t xml:space="preserve"> and oversampling technique to force the model to learn about the tail of the distribution. These methods are broadly used to imbalanced datasets like the one we have about food security status. </w:t>
       </w:r>
     </w:p>
     <w:p>
@@ -1343,6 +1747,7 @@
           <w:rFonts w:ascii="Garamond" w:eastAsia="SimSun" w:hAnsi="Garamond" w:cs="Times"/>
           <w:color w:val="333333"/>
         </w:rPr>
+        <w:lastRenderedPageBreak/>
         <w:t xml:space="preserve">The variables used to predict food security are high-frequency data, including precipitation, temperature, market prices, soil quality, and geographic variables. These data are generally collected remotely and are widely available. Household roof type is used as a crude proxy of poverty that can be accurately captured from satellite imagery. Cellular phones are access to financial resources, market information, and remittance flow (Eagle et al. 2010, </w:t>
       </w:r>
       <w:proofErr w:type="spellStart"/>
@@ -1539,7 +1944,6 @@
           <w:b/>
           <w:color w:val="333333"/>
         </w:rPr>
-        <w:lastRenderedPageBreak/>
         <w:t>M</w:t>
       </w:r>
       <w:r>
@@ -1579,19 +1983,35 @@
     <w:p>
       <w:pPr>
         <w:pStyle w:val="ListParagraph"/>
+        <w:numPr>
+          <w:ilvl w:val="0"/>
+          <w:numId w:val="12"/>
+        </w:numPr>
+        <w:spacing w:after="100" w:afterAutospacing="1" w:line="480" w:lineRule="auto"/>
+        <w:contextualSpacing w:val="0"/>
+        <w:jc w:val="both"/>
+        <w:rPr>
+          <w:rFonts w:ascii="Garamond" w:eastAsia="SimSun" w:hAnsi="Garamond" w:cs="Times"/>
+          <w:color w:val="333333"/>
+        </w:rPr>
+      </w:pPr>
+      <w:r>
+        <w:rPr>
+          <w:rFonts w:ascii="Garamond" w:eastAsia="SimSun" w:hAnsi="Garamond" w:cs="Times"/>
+          <w:color w:val="333333"/>
+        </w:rPr>
+        <w:lastRenderedPageBreak/>
+        <w:t>Categorical vs. continuous: focus on the categorical prediction for the given cutoffs of each food security measures</w:t>
+      </w:r>
+    </w:p>
+    <w:p>
+      <w:pPr>
         <w:spacing w:line="480" w:lineRule="auto"/>
         <w:rPr>
           <w:rFonts w:ascii="Garamond" w:eastAsia="SimSun" w:hAnsi="Garamond" w:cs="Times"/>
           <w:color w:val="333333"/>
         </w:rPr>
       </w:pPr>
-      <w:r>
-        <w:rPr>
-          <w:rFonts w:ascii="Garamond" w:eastAsia="SimSun" w:hAnsi="Garamond" w:cs="Times"/>
-          <w:color w:val="333333"/>
-        </w:rPr>
-        <w:t>Categorical vs Continuous?</w:t>
-      </w:r>
     </w:p>
     <w:p>
       <w:pPr>
@@ -1602,6 +2022,13 @@
           <w:color w:val="333333"/>
         </w:rPr>
       </w:pPr>
+      <w:r>
+        <w:rPr>
+          <w:rFonts w:ascii="Garamond" w:eastAsia="SimSun" w:hAnsi="Garamond" w:cs="Times"/>
+          <w:color w:val="333333"/>
+        </w:rPr>
+        <w:t>Focus on the categorical prediction for the given cutoffs of each food security measures. </w:t>
+      </w:r>
     </w:p>
     <w:p>
       <w:pPr>
@@ -1617,7 +2044,21 @@
           <w:rFonts w:ascii="Garamond" w:eastAsia="SimSun" w:hAnsi="Garamond" w:cs="Times"/>
           <w:color w:val="333333"/>
         </w:rPr>
-        <w:t>Focus on the categorical prediction for the given cutoffs of each food security measures. </w:t>
+        <w:t xml:space="preserve">Recall rate of the insecure villages is more important than the </w:t>
+      </w:r>
+      <w:r>
+        <w:rPr>
+          <w:rFonts w:ascii="Garamond" w:eastAsia="SimSun" w:hAnsi="Garamond" w:cs="Times"/>
+          <w:color w:val="333333"/>
+        </w:rPr>
+        <w:t>overall</w:t>
+      </w:r>
+      <w:r>
+        <w:rPr>
+          <w:rFonts w:ascii="Garamond" w:eastAsia="SimSun" w:hAnsi="Garamond" w:cs="Times"/>
+          <w:color w:val="333333"/>
+        </w:rPr>
+        <w:t xml:space="preserve"> accuracy. </w:t>
       </w:r>
     </w:p>
     <w:p>
@@ -1634,21 +2075,7 @@
           <w:rFonts w:ascii="Garamond" w:eastAsia="SimSun" w:hAnsi="Garamond" w:cs="Times"/>
           <w:color w:val="333333"/>
         </w:rPr>
-        <w:t xml:space="preserve">Recall rate of the insecure villages is more important than the </w:t>
-      </w:r>
-      <w:r>
-        <w:rPr>
-          <w:rFonts w:ascii="Garamond" w:eastAsia="SimSun" w:hAnsi="Garamond" w:cs="Times"/>
-          <w:color w:val="333333"/>
-        </w:rPr>
-        <w:t>overall</w:t>
-      </w:r>
-      <w:r>
-        <w:rPr>
-          <w:rFonts w:ascii="Garamond" w:eastAsia="SimSun" w:hAnsi="Garamond" w:cs="Times"/>
-          <w:color w:val="333333"/>
-        </w:rPr>
-        <w:t xml:space="preserve"> accuracy. </w:t>
+        <w:t>Typically, classifiers are more sensitive to detecting the majority class and less sensitive to the minority class.</w:t>
       </w:r>
     </w:p>
     <w:p>
@@ -1665,7 +2092,7 @@
           <w:rFonts w:ascii="Garamond" w:eastAsia="SimSun" w:hAnsi="Garamond" w:cs="Times"/>
           <w:color w:val="333333"/>
         </w:rPr>
-        <w:t>Typically, classifiers are more sensitive to detecting the majority class and less sensitive to the minority class.</w:t>
+        <w:t xml:space="preserve">Close to the actual policy scenarios where policy makers need to locate places with most insecure households. </w:t>
       </w:r>
     </w:p>
     <w:p>
@@ -1677,13 +2104,6 @@
           <w:color w:val="333333"/>
         </w:rPr>
       </w:pPr>
-      <w:r>
-        <w:rPr>
-          <w:rFonts w:ascii="Garamond" w:eastAsia="SimSun" w:hAnsi="Garamond" w:cs="Times"/>
-          <w:color w:val="333333"/>
-        </w:rPr>
-        <w:t xml:space="preserve">Close to the actual policy scenarios where policy makers need to locate places with most insecure households. </w:t>
-      </w:r>
     </w:p>
     <w:p>
       <w:pPr>
@@ -1694,18 +2114,153 @@
           <w:color w:val="333333"/>
         </w:rPr>
       </w:pPr>
-      <w:r>
-        <w:rPr>
-          <w:rFonts w:ascii="Garamond" w:eastAsia="SimSun" w:hAnsi="Garamond" w:cs="Times"/>
-          <w:color w:val="333333"/>
-        </w:rPr>
-        <w:t>Apply the down sampling, over sampling, and synthetic data techniques to force the model to learn about the tail of the distribution</w:t>
+    </w:p>
+    <w:p>
+      <w:pPr>
+        <w:pStyle w:val="ListParagraph"/>
+        <w:numPr>
+          <w:ilvl w:val="0"/>
+          <w:numId w:val="12"/>
+        </w:numPr>
+        <w:spacing w:after="100" w:afterAutospacing="1" w:line="480" w:lineRule="auto"/>
+        <w:contextualSpacing w:val="0"/>
+        <w:jc w:val="both"/>
+        <w:rPr>
+          <w:rFonts w:ascii="Garamond" w:eastAsia="SimSun" w:hAnsi="Garamond" w:cs="Times"/>
+          <w:color w:val="333333"/>
+        </w:rPr>
+      </w:pPr>
+      <w:r>
+        <w:rPr>
+          <w:rFonts w:ascii="Garamond" w:eastAsia="SimSun" w:hAnsi="Garamond" w:cs="Times"/>
+          <w:color w:val="333333"/>
+        </w:rPr>
+        <w:t xml:space="preserve">Result metrics: recall, precision, AUROC, instead of accuracy </w:t>
+      </w:r>
+    </w:p>
+    <w:p>
+      <w:pPr>
+        <w:spacing w:line="480" w:lineRule="auto"/>
+        <w:ind w:left="1440"/>
+        <w:rPr>
+          <w:rFonts w:ascii="Garamond" w:eastAsia="SimSun" w:hAnsi="Garamond" w:cs="Times"/>
+          <w:color w:val="333333"/>
+        </w:rPr>
+      </w:pPr>
+      <w:r>
+        <w:rPr>
+          <w:rFonts w:ascii="Garamond" w:eastAsia="SimSun" w:hAnsi="Garamond" w:cs="Times"/>
+          <w:color w:val="333333"/>
+        </w:rPr>
+        <w:t>Methodology:  Result Measurements</w:t>
+      </w:r>
+    </w:p>
+    <w:p>
+      <w:pPr>
+        <w:spacing w:line="480" w:lineRule="auto"/>
+        <w:ind w:left="1440"/>
+        <w:rPr>
+          <w:rFonts w:ascii="Garamond" w:eastAsia="SimSun" w:hAnsi="Garamond" w:cs="Times"/>
+          <w:color w:val="333333"/>
+        </w:rPr>
+      </w:pPr>
+      <w:r>
+        <w:rPr>
+          <w:rFonts w:ascii="Garamond" w:eastAsia="SimSun" w:hAnsi="Garamond" w:cs="Times"/>
+          <w:color w:val="333333"/>
+        </w:rPr>
+        <w:tab/>
+      </w:r>
+    </w:p>
+    <w:p>
+      <w:pPr>
+        <w:spacing w:line="480" w:lineRule="auto"/>
+        <w:ind w:left="1440"/>
+        <w:rPr>
+          <w:rFonts w:ascii="Garamond" w:eastAsia="SimSun" w:hAnsi="Garamond" w:cs="Times"/>
+          <w:color w:val="333333"/>
+        </w:rPr>
+      </w:pPr>
+      <w:r>
+        <w:rPr>
+          <w:rFonts w:ascii="Garamond" w:eastAsia="SimSun" w:hAnsi="Garamond" w:cs="Times"/>
+          <w:color w:val="333333"/>
+        </w:rPr>
+        <w:t xml:space="preserve">Recall (are we getting all the insecure </w:t>
+      </w:r>
+      <w:proofErr w:type="gramStart"/>
+      <w:r>
+        <w:rPr>
+          <w:rFonts w:ascii="Garamond" w:eastAsia="SimSun" w:hAnsi="Garamond" w:cs="Times"/>
+          <w:color w:val="333333"/>
+        </w:rPr>
+        <w:t>households ?</w:t>
+      </w:r>
+      <w:proofErr w:type="gramEnd"/>
+      <w:r>
+        <w:rPr>
+          <w:rFonts w:ascii="Garamond" w:eastAsia="SimSun" w:hAnsi="Garamond" w:cs="Times"/>
+          <w:color w:val="333333"/>
+        </w:rPr>
+        <w:t xml:space="preserve">) </w:t>
+      </w:r>
+    </w:p>
+    <w:p>
+      <w:pPr>
+        <w:spacing w:line="480" w:lineRule="auto"/>
+        <w:ind w:left="1440"/>
+        <w:rPr>
+          <w:rFonts w:ascii="Garamond" w:eastAsia="SimSun" w:hAnsi="Garamond" w:cs="Times"/>
+          <w:color w:val="333333"/>
+        </w:rPr>
+      </w:pPr>
+      <w:r>
+        <w:rPr>
+          <w:rFonts w:ascii="Garamond" w:eastAsia="SimSun" w:hAnsi="Garamond" w:cs="Times"/>
+          <w:color w:val="333333"/>
+        </w:rPr>
+        <w:t xml:space="preserve">Precision (are we mistakenly categorizing secure households as insecure?) </w:t>
+      </w:r>
+    </w:p>
+    <w:p>
+      <w:pPr>
+        <w:spacing w:line="480" w:lineRule="auto"/>
+        <w:ind w:left="1440"/>
+        <w:rPr>
+          <w:rFonts w:ascii="Garamond" w:eastAsia="SimSun" w:hAnsi="Garamond" w:cs="Times"/>
+          <w:color w:val="333333"/>
+        </w:rPr>
+      </w:pPr>
+      <w:r>
+        <w:rPr>
+          <w:rFonts w:ascii="Garamond" w:eastAsia="SimSun" w:hAnsi="Garamond" w:cs="Times"/>
+          <w:color w:val="333333"/>
+        </w:rPr>
+        <w:t xml:space="preserve">f-1 score (balance recall and precision) </w:t>
+      </w:r>
+    </w:p>
+    <w:p>
+      <w:pPr>
+        <w:spacing w:line="480" w:lineRule="auto"/>
+        <w:ind w:left="1440"/>
+        <w:rPr>
+          <w:rFonts w:ascii="Garamond" w:eastAsia="SimSun" w:hAnsi="Garamond" w:cs="Times"/>
+          <w:color w:val="333333"/>
+        </w:rPr>
+      </w:pPr>
+      <w:r>
+        <w:rPr>
+          <w:rFonts w:ascii="Garamond" w:eastAsia="SimSun" w:hAnsi="Garamond" w:cs="Times"/>
+          <w:color w:val="333333"/>
+        </w:rPr>
+        <w:t xml:space="preserve">Overall categorical accuracy </w:t>
       </w:r>
     </w:p>
     <w:p>
       <w:pPr>
         <w:pStyle w:val="ListParagraph"/>
         <w:spacing w:line="480" w:lineRule="auto"/>
+        <w:ind w:left="1260"/>
         <w:rPr>
           <w:rFonts w:ascii="Garamond" w:eastAsia="SimSun" w:hAnsi="Garamond" w:cs="Times"/>
           <w:color w:val="333333"/>
@@ -1716,6 +2271,7 @@
       <w:pPr>
         <w:pStyle w:val="ListParagraph"/>
         <w:spacing w:line="480" w:lineRule="auto"/>
+        <w:ind w:left="1260"/>
         <w:rPr>
           <w:rFonts w:ascii="Garamond" w:eastAsia="SimSun" w:hAnsi="Garamond" w:cs="Times"/>
           <w:color w:val="333333"/>
@@ -1732,34 +2288,115 @@
     <w:p>
       <w:pPr>
         <w:pStyle w:val="ListParagraph"/>
+        <w:spacing w:after="100" w:afterAutospacing="1" w:line="480" w:lineRule="auto"/>
+        <w:ind w:left="1260"/>
+        <w:contextualSpacing w:val="0"/>
+        <w:jc w:val="both"/>
+        <w:rPr>
+          <w:rFonts w:ascii="Garamond" w:eastAsia="SimSun" w:hAnsi="Garamond" w:cs="Times"/>
+          <w:color w:val="333333"/>
+        </w:rPr>
+      </w:pPr>
+    </w:p>
+    <w:p>
+      <w:pPr>
+        <w:pStyle w:val="ListParagraph"/>
+        <w:spacing w:after="100" w:afterAutospacing="1" w:line="480" w:lineRule="auto"/>
+        <w:ind w:left="1260"/>
+        <w:contextualSpacing w:val="0"/>
+        <w:jc w:val="both"/>
+        <w:rPr>
+          <w:rFonts w:ascii="Garamond" w:eastAsia="SimSun" w:hAnsi="Garamond" w:cs="Times"/>
+          <w:color w:val="333333"/>
+        </w:rPr>
+      </w:pPr>
+      <w:r>
+        <w:rPr>
+          <w:rFonts w:ascii="Garamond" w:eastAsia="SimSun" w:hAnsi="Garamond" w:cs="Times"/>
+          <w:color w:val="333333"/>
+        </w:rPr>
+        <w:t xml:space="preserve">Cost-sensitive learning: penalize misclassifications of the minority class more heavily by having a cost function, which is equal to the inverse of the class proportions </w:t>
+      </w:r>
+    </w:p>
+    <w:p>
+      <w:pPr>
         <w:spacing w:line="480" w:lineRule="auto"/>
-        <w:rPr>
-          <w:rFonts w:ascii="Garamond" w:eastAsia="SimSun" w:hAnsi="Garamond" w:cs="Times"/>
-          <w:color w:val="333333"/>
-        </w:rPr>
-      </w:pPr>
-      <w:r>
-        <w:rPr>
-          <w:rFonts w:ascii="Garamond" w:eastAsia="SimSun" w:hAnsi="Garamond" w:cs="Times"/>
-          <w:color w:val="333333"/>
-        </w:rPr>
-        <w:t xml:space="preserve">Down sampling, Over sampling and Synthetic data </w:t>
+        <w:ind w:left="1260"/>
+        <w:rPr>
+          <w:rFonts w:ascii="Garamond" w:eastAsia="SimSun" w:hAnsi="Garamond" w:cs="Times"/>
+          <w:color w:val="333333"/>
+        </w:rPr>
+      </w:pPr>
+      <w:r>
+        <w:rPr>
+          <w:rFonts w:ascii="Garamond" w:eastAsia="SimSun" w:hAnsi="Garamond" w:cs="Times"/>
+          <w:color w:val="333333"/>
+        </w:rPr>
+        <w:lastRenderedPageBreak/>
+        <w:t>extra reward for identifying the minority class over the majority class</w:t>
+      </w:r>
+      <w:r>
+        <w:rPr>
+          <w:rFonts w:ascii="Garamond" w:eastAsia="SimSun" w:hAnsi="Garamond" w:cs="Times"/>
+          <w:color w:val="333333"/>
+        </w:rPr>
+        <w:t xml:space="preserve">, </w:t>
+      </w:r>
+      <w:r>
+        <w:rPr>
+          <w:rFonts w:ascii="Garamond" w:eastAsia="SimSun" w:hAnsi="Garamond" w:cs="Times"/>
+          <w:color w:val="333333"/>
+        </w:rPr>
+        <w:t xml:space="preserve">Cost-sensitive learning changes this, and uses a function </w:t>
+      </w:r>
+      <w:proofErr w:type="gramStart"/>
+      <w:r>
+        <w:rPr>
+          <w:rFonts w:ascii="Garamond" w:eastAsia="SimSun" w:hAnsi="Garamond" w:cs="Times"/>
+          <w:color w:val="333333"/>
+        </w:rPr>
+        <w:t>C(</w:t>
+      </w:r>
+      <w:proofErr w:type="gramEnd"/>
+      <w:r>
+        <w:rPr>
+          <w:rFonts w:ascii="Garamond" w:eastAsia="SimSun" w:hAnsi="Garamond" w:cs="Times"/>
+          <w:color w:val="333333"/>
+        </w:rPr>
+        <w:t>p, t) (usually represented as a matrix) that specifies the cost of misclassifying an instance of class t as class p</w:t>
+      </w:r>
+      <w:r>
+        <w:rPr>
+          <w:rFonts w:ascii="Garamond" w:eastAsia="SimSun" w:hAnsi="Garamond" w:cs="Times"/>
+          <w:color w:val="333333"/>
+        </w:rPr>
+        <w:t xml:space="preserve">. </w:t>
+      </w:r>
+      <w:r>
+        <w:rPr>
+          <w:rFonts w:ascii="Garamond" w:eastAsia="SimSun" w:hAnsi="Garamond" w:cs="Times"/>
+          <w:color w:val="333333"/>
+        </w:rPr>
+        <w:t>penalize misclassifications of the minority class more heavily than we do with misclassifications of the majority class, in hopes that this increases the true positive rate.</w:t>
+      </w:r>
+      <w:r>
+        <w:t xml:space="preserve"> </w:t>
+      </w:r>
+      <w:r>
+        <w:rPr>
+          <w:rFonts w:ascii="Garamond" w:eastAsia="SimSun" w:hAnsi="Garamond" w:cs="Times"/>
+          <w:color w:val="333333"/>
+        </w:rPr>
+        <w:t>A common scheme for this is to have the cost equal to the inverse of the proportion of the data-set that the class makes up. This increases the penalization as the class size decreases.</w:t>
       </w:r>
     </w:p>
     <w:p>
       <w:pPr>
         <w:pStyle w:val="ListParagraph"/>
-        <w:spacing w:line="480" w:lineRule="auto"/>
-        <w:rPr>
-          <w:rFonts w:ascii="Garamond" w:eastAsia="SimSun" w:hAnsi="Garamond" w:cs="Times"/>
-          <w:color w:val="333333"/>
-        </w:rPr>
-      </w:pPr>
-    </w:p>
-    <w:p>
-      <w:pPr>
-        <w:spacing w:line="480" w:lineRule="auto"/>
-        <w:ind w:left="720"/>
+        <w:spacing w:after="100" w:afterAutospacing="1" w:line="480" w:lineRule="auto"/>
+        <w:ind w:left="1260"/>
+        <w:contextualSpacing w:val="0"/>
+        <w:jc w:val="both"/>
         <w:rPr>
           <w:rFonts w:ascii="Garamond" w:eastAsia="SimSun" w:hAnsi="Garamond" w:cs="Times"/>
           <w:color w:val="333333"/>
@@ -1781,153 +2418,6 @@
           <w:rFonts w:ascii="Garamond" w:eastAsia="SimSun" w:hAnsi="Garamond" w:cs="Times"/>
           <w:b/>
           <w:i/>
-          <w:color w:val="333333"/>
-        </w:rPr>
-        <w:t>Data segmentation and data split</w:t>
-      </w:r>
-    </w:p>
-    <w:p>
-      <w:pPr>
-        <w:spacing w:line="480" w:lineRule="auto"/>
-        <w:ind w:left="720"/>
-        <w:rPr>
-          <w:rFonts w:ascii="Garamond" w:eastAsia="SimSun" w:hAnsi="Garamond" w:cs="Times"/>
-          <w:color w:val="333333"/>
-        </w:rPr>
-      </w:pPr>
-      <w:r>
-        <w:rPr>
-          <w:rFonts w:ascii="Garamond" w:eastAsia="SimSun" w:hAnsi="Garamond" w:cs="Times"/>
-          <w:color w:val="333333"/>
-        </w:rPr>
-        <w:t xml:space="preserve">For data segmentation, we compare the results of models trained on the entire dataset of three countries, with models trained by each country separately and then weight the recall rate by the number of households in each country. Similarly, we split the data even further by separate models trained on each region of the nations. Lastly, we train a shallow tree in each country based on observables to automatically split the data into several subsets. </w:t>
-      </w:r>
-    </w:p>
-    <w:p>
-      <w:pPr>
-        <w:spacing w:line="480" w:lineRule="auto"/>
-        <w:ind w:left="720"/>
-        <w:rPr>
-          <w:rFonts w:ascii="Garamond" w:eastAsia="SimSun" w:hAnsi="Garamond" w:cs="Times"/>
-          <w:color w:val="333333"/>
-        </w:rPr>
-      </w:pPr>
-      <w:r>
-        <w:rPr>
-          <w:rFonts w:ascii="Garamond" w:eastAsia="SimSun" w:hAnsi="Garamond" w:cs="Times"/>
-          <w:color w:val="333333"/>
-        </w:rPr>
-        <w:t xml:space="preserve">By country </w:t>
-      </w:r>
-    </w:p>
-    <w:p>
-      <w:pPr>
-        <w:spacing w:line="480" w:lineRule="auto"/>
-        <w:ind w:left="720"/>
-        <w:rPr>
-          <w:rFonts w:ascii="Garamond" w:eastAsia="SimSun" w:hAnsi="Garamond" w:cs="Times"/>
-          <w:color w:val="333333"/>
-        </w:rPr>
-      </w:pPr>
-      <w:r>
-        <w:rPr>
-          <w:rFonts w:ascii="Garamond" w:eastAsia="SimSun" w:hAnsi="Garamond" w:cs="Times"/>
-          <w:color w:val="333333"/>
-        </w:rPr>
-        <w:lastRenderedPageBreak/>
-        <w:t>Entire dataset of three countries</w:t>
-      </w:r>
-    </w:p>
-    <w:p>
-      <w:pPr>
-        <w:spacing w:line="480" w:lineRule="auto"/>
-        <w:ind w:left="720"/>
-        <w:rPr>
-          <w:rFonts w:ascii="Garamond" w:eastAsia="SimSun" w:hAnsi="Garamond" w:cs="Times"/>
-          <w:color w:val="333333"/>
-        </w:rPr>
-      </w:pPr>
-      <w:r>
-        <w:rPr>
-          <w:rFonts w:ascii="Garamond" w:eastAsia="SimSun" w:hAnsi="Garamond" w:cs="Times"/>
-          <w:color w:val="333333"/>
-        </w:rPr>
-        <w:t>By urban and rural</w:t>
-      </w:r>
-    </w:p>
-    <w:p>
-      <w:pPr>
-        <w:spacing w:line="480" w:lineRule="auto"/>
-        <w:ind w:left="720"/>
-        <w:rPr>
-          <w:rFonts w:ascii="Garamond" w:eastAsia="SimSun" w:hAnsi="Garamond" w:cs="Times"/>
-          <w:color w:val="333333"/>
-        </w:rPr>
-      </w:pPr>
-      <w:r>
-        <w:rPr>
-          <w:rFonts w:ascii="Garamond" w:eastAsia="SimSun" w:hAnsi="Garamond" w:cs="Times"/>
-          <w:color w:val="333333"/>
-        </w:rPr>
-        <w:t xml:space="preserve">4. </w:t>
-      </w:r>
-      <w:r>
-        <w:rPr>
-          <w:rFonts w:ascii="Garamond" w:eastAsia="SimSun" w:hAnsi="Garamond" w:cs="Times"/>
-          <w:color w:val="333333"/>
-        </w:rPr>
-        <w:tab/>
-        <w:t>Auto-segmentation by training a shallow tree in each country based on observables </w:t>
-      </w:r>
-    </w:p>
-    <w:p>
-      <w:pPr>
-        <w:spacing w:line="480" w:lineRule="auto"/>
-        <w:ind w:left="720"/>
-        <w:rPr>
-          <w:rFonts w:ascii="Garamond" w:eastAsia="SimSun" w:hAnsi="Garamond" w:cs="Times"/>
-          <w:color w:val="333333"/>
-        </w:rPr>
-      </w:pPr>
-    </w:p>
-    <w:p>
-      <w:pPr>
-        <w:spacing w:line="480" w:lineRule="auto"/>
-        <w:ind w:left="720"/>
-        <w:rPr>
-          <w:rFonts w:ascii="Garamond" w:eastAsia="SimSun" w:hAnsi="Garamond" w:cs="Times"/>
-          <w:color w:val="333333"/>
-        </w:rPr>
-      </w:pPr>
-    </w:p>
-    <w:p>
-      <w:pPr>
-        <w:spacing w:line="480" w:lineRule="auto"/>
-        <w:ind w:left="720"/>
-        <w:rPr>
-          <w:rFonts w:ascii="Garamond" w:eastAsia="SimSun" w:hAnsi="Garamond" w:cs="Times"/>
-          <w:color w:val="333333"/>
-        </w:rPr>
-      </w:pPr>
-      <w:r>
-        <w:rPr>
-          <w:rFonts w:ascii="Garamond" w:eastAsia="SimSun" w:hAnsi="Garamond" w:cs="Times"/>
-          <w:color w:val="333333"/>
-        </w:rPr>
-        <w:t xml:space="preserve">We use three different training, and testing data split methods to feature various applications. Yearly split is using one year as a training set to forecast places where the famine may happen in the future. The regional division is used to predict rural or more remote areas given current information in more accessible regions. Random split is used as a demonstration of general prediction or the “best guess” on unknown households based on all the information that we have. </w:t>
-      </w:r>
-    </w:p>
-    <w:p>
-      <w:pPr>
-        <w:spacing w:line="480" w:lineRule="auto"/>
-        <w:rPr>
-          <w:rFonts w:ascii="Garamond" w:eastAsia="SimSun" w:hAnsi="Garamond" w:cs="Times"/>
-          <w:color w:val="333333"/>
-        </w:rPr>
-      </w:pPr>
-      <w:r>
-        <w:rPr>
-          <w:rFonts w:ascii="Garamond" w:eastAsia="SimSun" w:hAnsi="Garamond" w:cs="Times"/>
           <w:color w:val="333333"/>
         </w:rPr>
         <w:t>Baseline Model</w:t>
@@ -2213,7 +2703,8 @@
     </w:p>
     <w:p>
       <w:pPr>
-        <w:spacing w:line="480" w:lineRule="auto"/>
+        <w:spacing w:after="100" w:afterAutospacing="1" w:line="480" w:lineRule="auto"/>
+        <w:jc w:val="both"/>
         <w:rPr>
           <w:rFonts w:ascii="Garamond" w:eastAsia="SimSun" w:hAnsi="Garamond" w:cs="Times"/>
           <w:b/>
@@ -2228,8 +2719,53 @@
           <w:i/>
           <w:color w:val="333333"/>
         </w:rPr>
-        <w:t xml:space="preserve">Classification Algorithms </w:t>
-      </w:r>
+        <w:t>Sampling: down-sampling, over-sampling, and SMOTE</w:t>
+      </w:r>
+    </w:p>
+    <w:p>
+      <w:pPr>
+        <w:pStyle w:val="ListParagraph"/>
+        <w:spacing w:line="480" w:lineRule="auto"/>
+        <w:ind w:left="1260"/>
+        <w:rPr>
+          <w:rFonts w:ascii="Garamond" w:eastAsia="SimSun" w:hAnsi="Garamond" w:cs="Times"/>
+          <w:color w:val="333333"/>
+        </w:rPr>
+      </w:pPr>
+      <w:r>
+        <w:rPr>
+          <w:rFonts w:ascii="Garamond" w:eastAsia="SimSun" w:hAnsi="Garamond" w:cs="Times"/>
+          <w:color w:val="333333"/>
+        </w:rPr>
+        <w:t>Apply the down sampling, over sampling, and synthetic data techniques to force the model to learn about the tail of the distribution</w:t>
+      </w:r>
+    </w:p>
+    <w:p>
+      <w:pPr>
+        <w:pStyle w:val="ListParagraph"/>
+        <w:spacing w:line="480" w:lineRule="auto"/>
+        <w:ind w:firstLine="540"/>
+        <w:rPr>
+          <w:rFonts w:ascii="Garamond" w:eastAsia="SimSun" w:hAnsi="Garamond" w:cs="Times"/>
+          <w:color w:val="333333"/>
+        </w:rPr>
+      </w:pPr>
+      <w:r>
+        <w:rPr>
+          <w:rFonts w:ascii="Garamond" w:eastAsia="SimSun" w:hAnsi="Garamond" w:cs="Times"/>
+          <w:color w:val="333333"/>
+        </w:rPr>
+        <w:t xml:space="preserve">Down sampling, Over sampling and Synthetic data </w:t>
+      </w:r>
+    </w:p>
+    <w:p>
+      <w:pPr>
+        <w:spacing w:line="480" w:lineRule="auto"/>
+        <w:rPr>
+          <w:rFonts w:ascii="Garamond" w:eastAsia="SimSun" w:hAnsi="Garamond" w:cs="Times"/>
+          <w:color w:val="333333"/>
+        </w:rPr>
+      </w:pPr>
     </w:p>
     <w:p>
       <w:pPr>
@@ -2240,13 +2776,6 @@
           <w:color w:val="333333"/>
         </w:rPr>
       </w:pPr>
-      <w:r>
-        <w:rPr>
-          <w:rFonts w:ascii="Garamond" w:eastAsia="SimSun" w:hAnsi="Garamond" w:cs="Times"/>
-          <w:color w:val="333333"/>
-        </w:rPr>
-        <w:t xml:space="preserve">In this paper, we tried baseline classification algorithms such as classification tree and SVM. </w:t>
-      </w:r>
     </w:p>
     <w:p>
       <w:pPr>
@@ -2257,46 +2786,6 @@
           <w:color w:val="333333"/>
         </w:rPr>
       </w:pPr>
-      <w:r>
-        <w:rPr>
-          <w:rFonts w:ascii="Garamond" w:eastAsia="SimSun" w:hAnsi="Garamond" w:cs="Times"/>
-          <w:color w:val="333333"/>
-        </w:rPr>
-        <w:lastRenderedPageBreak/>
-        <w:t xml:space="preserve">To reduce the overfitting problem involved with the large of variables we have in the </w:t>
-      </w:r>
-      <w:proofErr w:type="gramStart"/>
-      <w:r>
-        <w:rPr>
-          <w:rFonts w:ascii="Garamond" w:eastAsia="SimSun" w:hAnsi="Garamond" w:cs="Times"/>
-          <w:color w:val="333333"/>
-        </w:rPr>
-        <w:t>model,  we</w:t>
-      </w:r>
-      <w:proofErr w:type="gramEnd"/>
-      <w:r>
-        <w:rPr>
-          <w:rFonts w:ascii="Garamond" w:eastAsia="SimSun" w:hAnsi="Garamond" w:cs="Times"/>
-          <w:color w:val="333333"/>
-        </w:rPr>
-        <w:t xml:space="preserve"> also tried ensemble learning such as random forest and </w:t>
-      </w:r>
-      <w:proofErr w:type="spellStart"/>
-      <w:r>
-        <w:rPr>
-          <w:rFonts w:ascii="Garamond" w:eastAsia="SimSun" w:hAnsi="Garamond" w:cs="Times"/>
-          <w:color w:val="333333"/>
-        </w:rPr>
-        <w:t>XGboost</w:t>
-      </w:r>
-      <w:proofErr w:type="spellEnd"/>
-      <w:r>
-        <w:rPr>
-          <w:rFonts w:ascii="Garamond" w:eastAsia="SimSun" w:hAnsi="Garamond" w:cs="Times"/>
-          <w:color w:val="333333"/>
-        </w:rPr>
-        <w:t xml:space="preserve">. The ensemble learning methods improve model performances by averaging and sequentially improving the base trees. </w:t>
-      </w:r>
     </w:p>
     <w:p>
       <w:pPr>
@@ -2312,7 +2801,36 @@
           <w:rFonts w:ascii="Garamond" w:eastAsia="SimSun" w:hAnsi="Garamond" w:cs="Times"/>
           <w:color w:val="333333"/>
         </w:rPr>
-        <w:t xml:space="preserve">For structured data like ours (unlike text or pure image), tree-based methods are popular. </w:t>
+        <w:t xml:space="preserve">We use three different training, and testing data split methods to feature various applications. Yearly split is using one year as a training set to forecast places where the famine may happen in the future. The regional division is used to predict rural or more remote areas given current information in more accessible regions. Random split is used as a demonstration of general prediction or the “best guess” on unknown households based on all the information that we have. </w:t>
+      </w:r>
+    </w:p>
+    <w:p>
+      <w:pPr>
+        <w:spacing w:line="480" w:lineRule="auto"/>
+        <w:rPr>
+          <w:rFonts w:ascii="Garamond" w:eastAsia="SimSun" w:hAnsi="Garamond" w:cs="Times"/>
+          <w:color w:val="333333"/>
+        </w:rPr>
+      </w:pPr>
+    </w:p>
+    <w:p>
+      <w:pPr>
+        <w:spacing w:line="480" w:lineRule="auto"/>
+        <w:rPr>
+          <w:rFonts w:ascii="Garamond" w:eastAsia="SimSun" w:hAnsi="Garamond" w:cs="Times"/>
+          <w:b/>
+          <w:i/>
+          <w:color w:val="333333"/>
+        </w:rPr>
+      </w:pPr>
+      <w:r>
+        <w:rPr>
+          <w:rFonts w:ascii="Garamond" w:eastAsia="SimSun" w:hAnsi="Garamond" w:cs="Times"/>
+          <w:b/>
+          <w:i/>
+          <w:color w:val="333333"/>
+        </w:rPr>
+        <w:t xml:space="preserve">Classification Algorithms </w:t>
       </w:r>
     </w:p>
     <w:p>
@@ -2324,6 +2842,97 @@
           <w:color w:val="333333"/>
         </w:rPr>
       </w:pPr>
+      <w:r>
+        <w:rPr>
+          <w:rFonts w:ascii="Garamond" w:eastAsia="SimSun" w:hAnsi="Garamond" w:cs="Times"/>
+          <w:color w:val="333333"/>
+        </w:rPr>
+        <w:t xml:space="preserve">In this paper, we tried baseline classification algorithms such as classification tree and SVM. </w:t>
+      </w:r>
+    </w:p>
+    <w:p>
+      <w:pPr>
+        <w:spacing w:line="480" w:lineRule="auto"/>
+        <w:ind w:left="720"/>
+        <w:rPr>
+          <w:rFonts w:ascii="Garamond" w:eastAsia="SimSun" w:hAnsi="Garamond" w:cs="Times"/>
+          <w:color w:val="333333"/>
+        </w:rPr>
+      </w:pPr>
+      <w:r>
+        <w:rPr>
+          <w:rFonts w:ascii="Garamond" w:eastAsia="SimSun" w:hAnsi="Garamond" w:cs="Times"/>
+          <w:color w:val="333333"/>
+        </w:rPr>
+        <w:t xml:space="preserve">To reduce the overfitting problem involved with the large of variables we have in the </w:t>
+      </w:r>
+      <w:proofErr w:type="gramStart"/>
+      <w:r>
+        <w:rPr>
+          <w:rFonts w:ascii="Garamond" w:eastAsia="SimSun" w:hAnsi="Garamond" w:cs="Times"/>
+          <w:color w:val="333333"/>
+        </w:rPr>
+        <w:t>model,  we</w:t>
+      </w:r>
+      <w:proofErr w:type="gramEnd"/>
+      <w:r>
+        <w:rPr>
+          <w:rFonts w:ascii="Garamond" w:eastAsia="SimSun" w:hAnsi="Garamond" w:cs="Times"/>
+          <w:color w:val="333333"/>
+        </w:rPr>
+        <w:t xml:space="preserve"> also tried ensemble learning such as random forest and </w:t>
+      </w:r>
+      <w:proofErr w:type="spellStart"/>
+      <w:r>
+        <w:rPr>
+          <w:rFonts w:ascii="Garamond" w:eastAsia="SimSun" w:hAnsi="Garamond" w:cs="Times"/>
+          <w:color w:val="333333"/>
+        </w:rPr>
+        <w:t>XGboost</w:t>
+      </w:r>
+      <w:proofErr w:type="spellEnd"/>
+      <w:r>
+        <w:rPr>
+          <w:rFonts w:ascii="Garamond" w:eastAsia="SimSun" w:hAnsi="Garamond" w:cs="Times"/>
+          <w:color w:val="333333"/>
+        </w:rPr>
+        <w:t xml:space="preserve">. The ensemble learning methods improve model performances by averaging and sequentially improving the base trees. </w:t>
+      </w:r>
+    </w:p>
+    <w:p>
+      <w:pPr>
+        <w:spacing w:line="480" w:lineRule="auto"/>
+        <w:ind w:left="720"/>
+        <w:rPr>
+          <w:rFonts w:ascii="Garamond" w:eastAsia="SimSun" w:hAnsi="Garamond" w:cs="Times"/>
+          <w:color w:val="333333"/>
+        </w:rPr>
+      </w:pPr>
+      <w:r>
+        <w:rPr>
+          <w:rFonts w:ascii="Garamond" w:eastAsia="SimSun" w:hAnsi="Garamond" w:cs="Times"/>
+          <w:color w:val="333333"/>
+        </w:rPr>
+        <w:t xml:space="preserve">For structured data like ours (unlike text or pure image), tree-based methods are popular. </w:t>
+      </w:r>
+    </w:p>
+    <w:p>
+      <w:pPr>
+        <w:pStyle w:val="ListParagraph"/>
+        <w:spacing w:after="100" w:afterAutospacing="1" w:line="480" w:lineRule="auto"/>
+        <w:ind w:firstLine="480"/>
+        <w:rPr>
+          <w:rFonts w:ascii="Garamond" w:eastAsia="SimSun" w:hAnsi="Garamond" w:cs="Times"/>
+          <w:color w:val="333333"/>
+        </w:rPr>
+      </w:pPr>
+      <w:r>
+        <w:rPr>
+          <w:rFonts w:ascii="Garamond" w:eastAsia="SimSun" w:hAnsi="Garamond" w:cs="Times"/>
+          <w:color w:val="333333"/>
+        </w:rPr>
+        <w:t>Tree-based: Classification Tree (baseline and base learner), Random Forest, Extreme Gradient boosting</w:t>
+      </w:r>
     </w:p>
     <w:p>
       <w:pPr>
@@ -2477,12 +3086,23 @@
           <w:color w:val="333333"/>
         </w:rPr>
       </w:pPr>
-      <w:r>
-        <w:rPr>
-          <w:rFonts w:ascii="Garamond" w:eastAsia="SimSun" w:hAnsi="Garamond" w:cs="Times"/>
-          <w:color w:val="333333"/>
-        </w:rPr>
-        <w:t>clustering methods, One-class SVMs, and Isolation Forests</w:t>
+    </w:p>
+    <w:p>
+      <w:pPr>
+        <w:pStyle w:val="ListParagraph"/>
+        <w:spacing w:after="100" w:afterAutospacing="1" w:line="480" w:lineRule="auto"/>
+        <w:ind w:firstLine="480"/>
+        <w:rPr>
+          <w:rFonts w:ascii="Garamond" w:eastAsia="SimSun" w:hAnsi="Garamond" w:cs="Times"/>
+          <w:color w:val="333333"/>
+        </w:rPr>
+      </w:pPr>
+      <w:r>
+        <w:rPr>
+          <w:rFonts w:ascii="Garamond" w:eastAsia="SimSun" w:hAnsi="Garamond" w:cs="Times"/>
+          <w:color w:val="333333"/>
+        </w:rPr>
+        <w:t>b.    Anomaly detection: clustering methods, One-class SVMs, and Isolation Forests</w:t>
       </w:r>
     </w:p>
     <w:p>
@@ -2519,127 +3139,7 @@
           <w:rFonts w:ascii="Garamond" w:eastAsia="SimSun" w:hAnsi="Garamond" w:cs="Times"/>
           <w:color w:val="333333"/>
         </w:rPr>
-        <w:t xml:space="preserve">Boosting (Freund and </w:t>
-      </w:r>
-      <w:proofErr w:type="spellStart"/>
-      <w:r>
-        <w:rPr>
-          <w:rFonts w:ascii="Garamond" w:eastAsia="SimSun" w:hAnsi="Garamond" w:cs="Times"/>
-          <w:color w:val="333333"/>
-        </w:rPr>
-        <w:t>Schapire</w:t>
-      </w:r>
-      <w:proofErr w:type="spellEnd"/>
-      <w:r>
-        <w:rPr>
-          <w:rFonts w:ascii="Garamond" w:eastAsia="SimSun" w:hAnsi="Garamond" w:cs="Times"/>
-          <w:color w:val="333333"/>
-        </w:rPr>
-        <w:t xml:space="preserve"> 1997) is very similar to bagging but trees are grown </w:t>
-      </w:r>
-      <w:proofErr w:type="spellStart"/>
-      <w:r>
-        <w:rPr>
-          <w:rFonts w:ascii="Garamond" w:eastAsia="SimSun" w:hAnsi="Garamond" w:cs="Times"/>
-          <w:color w:val="333333"/>
-        </w:rPr>
-        <w:t>sequen</w:t>
-      </w:r>
-      <w:proofErr w:type="spellEnd"/>
-      <w:r>
-        <w:rPr>
-          <w:rFonts w:ascii="Garamond" w:eastAsia="SimSun" w:hAnsi="Garamond" w:cs="Times"/>
-          <w:color w:val="333333"/>
-        </w:rPr>
-        <w:t xml:space="preserve">- </w:t>
-      </w:r>
-      <w:proofErr w:type="spellStart"/>
-      <w:r>
-        <w:rPr>
-          <w:rFonts w:ascii="Garamond" w:eastAsia="SimSun" w:hAnsi="Garamond" w:cs="Times"/>
-          <w:color w:val="333333"/>
-        </w:rPr>
-        <w:t>tially</w:t>
-      </w:r>
-      <w:proofErr w:type="spellEnd"/>
-      <w:r>
-        <w:rPr>
-          <w:rFonts w:ascii="Garamond" w:eastAsia="SimSun" w:hAnsi="Garamond" w:cs="Times"/>
-          <w:color w:val="333333"/>
-        </w:rPr>
-        <w:t xml:space="preserve">. Each tree that is grown uses information from the previously grown trees. In boosting we don’t use </w:t>
-      </w:r>
-      <w:proofErr w:type="gramStart"/>
-      <w:r>
-        <w:rPr>
-          <w:rFonts w:ascii="Garamond" w:eastAsia="SimSun" w:hAnsi="Garamond" w:cs="Times"/>
-          <w:color w:val="333333"/>
-        </w:rPr>
-        <w:t>bootstrapping, but</w:t>
-      </w:r>
-      <w:proofErr w:type="gramEnd"/>
-      <w:r>
-        <w:rPr>
-          <w:rFonts w:ascii="Garamond" w:eastAsia="SimSun" w:hAnsi="Garamond" w:cs="Times"/>
-          <w:color w:val="333333"/>
-        </w:rPr>
-        <w:t xml:space="preserve"> fit the tree on a modified version of the original data set. In this ensemble technique, errors are corrected by sequentially adding new models to the existing models until no more improvements can be made. Boosting algorithms include some parameters which slow down the learning process. This slow learning process gives us better predictions (James et al. 2013). Another method related to boosting is the gradient boosting which was developed in several papers such as </w:t>
-      </w:r>
-      <w:proofErr w:type="spellStart"/>
-      <w:r>
-        <w:rPr>
-          <w:rFonts w:ascii="Garamond" w:eastAsia="SimSun" w:hAnsi="Garamond" w:cs="Times"/>
-          <w:color w:val="333333"/>
-        </w:rPr>
-        <w:t>Breiman</w:t>
-      </w:r>
-      <w:proofErr w:type="spellEnd"/>
-      <w:r>
-        <w:rPr>
-          <w:rFonts w:ascii="Garamond" w:eastAsia="SimSun" w:hAnsi="Garamond" w:cs="Times"/>
-          <w:color w:val="333333"/>
-        </w:rPr>
-        <w:t xml:space="preserve"> (1996); Friedman, Hastie, and </w:t>
-      </w:r>
-      <w:proofErr w:type="spellStart"/>
-      <w:r>
-        <w:rPr>
-          <w:rFonts w:ascii="Garamond" w:eastAsia="SimSun" w:hAnsi="Garamond" w:cs="Times"/>
-          <w:color w:val="333333"/>
-        </w:rPr>
-        <w:t>Tibshirani</w:t>
-      </w:r>
-      <w:proofErr w:type="spellEnd"/>
-      <w:r>
-        <w:rPr>
-          <w:rFonts w:ascii="Garamond" w:eastAsia="SimSun" w:hAnsi="Garamond" w:cs="Times"/>
-          <w:color w:val="333333"/>
-        </w:rPr>
-        <w:t xml:space="preserve"> (2000); Friedman (2001). In this method, new models are created to pre- </w:t>
-      </w:r>
-      <w:proofErr w:type="spellStart"/>
-      <w:r>
-        <w:rPr>
-          <w:rFonts w:ascii="Garamond" w:eastAsia="SimSun" w:hAnsi="Garamond" w:cs="Times"/>
-          <w:color w:val="333333"/>
-        </w:rPr>
-        <w:t>dict</w:t>
-      </w:r>
-      <w:proofErr w:type="spellEnd"/>
-      <w:r>
-        <w:rPr>
-          <w:rFonts w:ascii="Garamond" w:eastAsia="SimSun" w:hAnsi="Garamond" w:cs="Times"/>
-          <w:color w:val="333333"/>
-        </w:rPr>
-        <w:t xml:space="preserve"> the errors of the previous models. The gradient descent algorithm is used to optimize an </w:t>
-      </w:r>
-      <w:r>
-        <w:rPr>
-          <w:rFonts w:ascii="Garamond" w:eastAsia="SimSun" w:hAnsi="Garamond" w:cs="Times"/>
-          <w:color w:val="333333"/>
-        </w:rPr>
-        <w:lastRenderedPageBreak/>
-        <w:t>arbitrary differentiable loss function while adding new models, it can be thought as a combination of gradient descent and boosting</w:t>
+        <w:t>clustering methods, One-class SVMs, and Isolation Forests</w:t>
       </w:r>
     </w:p>
     <w:p>
@@ -2651,125 +3151,6 @@
           <w:color w:val="333333"/>
         </w:rPr>
       </w:pPr>
-      <w:r>
-        <w:rPr>
-          <w:rFonts w:ascii="Garamond" w:eastAsia="SimSun" w:hAnsi="Garamond" w:cs="Times"/>
-          <w:color w:val="333333"/>
-        </w:rPr>
-        <w:t>Extreme Gradient Boosting (</w:t>
-      </w:r>
-      <w:proofErr w:type="spellStart"/>
-      <w:r>
-        <w:rPr>
-          <w:rFonts w:ascii="Garamond" w:eastAsia="SimSun" w:hAnsi="Garamond" w:cs="Times"/>
-          <w:color w:val="333333"/>
-        </w:rPr>
-        <w:t>xgboost</w:t>
-      </w:r>
-      <w:proofErr w:type="spellEnd"/>
-      <w:r>
-        <w:rPr>
-          <w:rFonts w:ascii="Garamond" w:eastAsia="SimSun" w:hAnsi="Garamond" w:cs="Times"/>
-          <w:color w:val="333333"/>
-        </w:rPr>
-        <w:t xml:space="preserve">), developed by Chen and </w:t>
-      </w:r>
-      <w:proofErr w:type="spellStart"/>
-      <w:r>
-        <w:rPr>
-          <w:rFonts w:ascii="Garamond" w:eastAsia="SimSun" w:hAnsi="Garamond" w:cs="Times"/>
-          <w:color w:val="333333"/>
-        </w:rPr>
-        <w:t>Guestrin</w:t>
-      </w:r>
-      <w:proofErr w:type="spellEnd"/>
-      <w:r>
-        <w:rPr>
-          <w:rFonts w:ascii="Garamond" w:eastAsia="SimSun" w:hAnsi="Garamond" w:cs="Times"/>
-          <w:color w:val="333333"/>
-        </w:rPr>
-        <w:t xml:space="preserve"> (2016), is an efficient, flexible and portable variant of the gradient boosting model of Friedman, Hastie, and </w:t>
-      </w:r>
-      <w:proofErr w:type="spellStart"/>
-      <w:r>
-        <w:rPr>
-          <w:rFonts w:ascii="Garamond" w:eastAsia="SimSun" w:hAnsi="Garamond" w:cs="Times"/>
-          <w:color w:val="333333"/>
-        </w:rPr>
-        <w:t>Tibshirani</w:t>
-      </w:r>
-      <w:proofErr w:type="spellEnd"/>
-      <w:r>
-        <w:rPr>
-          <w:rFonts w:ascii="Garamond" w:eastAsia="SimSun" w:hAnsi="Garamond" w:cs="Times"/>
-          <w:color w:val="333333"/>
-        </w:rPr>
-        <w:t xml:space="preserve"> (2000) and Friedman (2001). </w:t>
-      </w:r>
-      <w:proofErr w:type="spellStart"/>
-      <w:r>
-        <w:rPr>
-          <w:rFonts w:ascii="Garamond" w:eastAsia="SimSun" w:hAnsi="Garamond" w:cs="Times"/>
-          <w:color w:val="333333"/>
-        </w:rPr>
-        <w:t>Xgboost</w:t>
-      </w:r>
-      <w:proofErr w:type="spellEnd"/>
-      <w:r>
-        <w:rPr>
-          <w:rFonts w:ascii="Garamond" w:eastAsia="SimSun" w:hAnsi="Garamond" w:cs="Times"/>
-          <w:color w:val="333333"/>
-        </w:rPr>
-        <w:t xml:space="preserve"> has been a winning tool for several Machine learning competitions (Adam-</w:t>
-      </w:r>
-      <w:proofErr w:type="spellStart"/>
-      <w:r>
-        <w:rPr>
-          <w:rFonts w:ascii="Garamond" w:eastAsia="SimSun" w:hAnsi="Garamond" w:cs="Times"/>
-          <w:color w:val="333333"/>
-        </w:rPr>
-        <w:t>Bourdarios</w:t>
-      </w:r>
-      <w:proofErr w:type="spellEnd"/>
-      <w:r>
-        <w:rPr>
-          <w:rFonts w:ascii="Garamond" w:eastAsia="SimSun" w:hAnsi="Garamond" w:cs="Times"/>
-          <w:color w:val="333333"/>
-        </w:rPr>
-        <w:t xml:space="preserve"> et al. 2015; Chen and </w:t>
-      </w:r>
-      <w:proofErr w:type="spellStart"/>
-      <w:r>
-        <w:rPr>
-          <w:rFonts w:ascii="Garamond" w:eastAsia="SimSun" w:hAnsi="Garamond" w:cs="Times"/>
-          <w:color w:val="333333"/>
-        </w:rPr>
-        <w:t>Guestrin</w:t>
-      </w:r>
-      <w:proofErr w:type="spellEnd"/>
-      <w:r>
-        <w:rPr>
-          <w:rFonts w:ascii="Garamond" w:eastAsia="SimSun" w:hAnsi="Garamond" w:cs="Times"/>
-          <w:color w:val="333333"/>
-        </w:rPr>
-        <w:t xml:space="preserve"> 2016). </w:t>
-      </w:r>
-      <w:proofErr w:type="spellStart"/>
-      <w:r>
-        <w:rPr>
-          <w:rFonts w:ascii="Garamond" w:eastAsia="SimSun" w:hAnsi="Garamond" w:cs="Times"/>
-          <w:color w:val="333333"/>
-        </w:rPr>
-        <w:t>Xgboost</w:t>
-      </w:r>
-      <w:proofErr w:type="spellEnd"/>
-      <w:r>
-        <w:rPr>
-          <w:rFonts w:ascii="Garamond" w:eastAsia="SimSun" w:hAnsi="Garamond" w:cs="Times"/>
-          <w:color w:val="333333"/>
-        </w:rPr>
-        <w:t xml:space="preserve"> relies on the same principles with gradient boosting but compared to gradient boosting, it is more efficient and faster since it uses sparsity aware algorithms and better processor utilization.</w:t>
-      </w:r>
     </w:p>
     <w:p>
       <w:pPr>
@@ -2790,6 +3171,125 @@
           <w:color w:val="333333"/>
         </w:rPr>
       </w:pPr>
+      <w:r>
+        <w:rPr>
+          <w:rFonts w:ascii="Garamond" w:eastAsia="SimSun" w:hAnsi="Garamond" w:cs="Times"/>
+          <w:color w:val="333333"/>
+        </w:rPr>
+        <w:t xml:space="preserve">Boosting (Freund and </w:t>
+      </w:r>
+      <w:proofErr w:type="spellStart"/>
+      <w:r>
+        <w:rPr>
+          <w:rFonts w:ascii="Garamond" w:eastAsia="SimSun" w:hAnsi="Garamond" w:cs="Times"/>
+          <w:color w:val="333333"/>
+        </w:rPr>
+        <w:t>Schapire</w:t>
+      </w:r>
+      <w:proofErr w:type="spellEnd"/>
+      <w:r>
+        <w:rPr>
+          <w:rFonts w:ascii="Garamond" w:eastAsia="SimSun" w:hAnsi="Garamond" w:cs="Times"/>
+          <w:color w:val="333333"/>
+        </w:rPr>
+        <w:t xml:space="preserve"> 1997) is very similar to bagging but trees are grown </w:t>
+      </w:r>
+      <w:proofErr w:type="spellStart"/>
+      <w:r>
+        <w:rPr>
+          <w:rFonts w:ascii="Garamond" w:eastAsia="SimSun" w:hAnsi="Garamond" w:cs="Times"/>
+          <w:color w:val="333333"/>
+        </w:rPr>
+        <w:t>sequen</w:t>
+      </w:r>
+      <w:proofErr w:type="spellEnd"/>
+      <w:r>
+        <w:rPr>
+          <w:rFonts w:ascii="Garamond" w:eastAsia="SimSun" w:hAnsi="Garamond" w:cs="Times"/>
+          <w:color w:val="333333"/>
+        </w:rPr>
+        <w:t xml:space="preserve">- </w:t>
+      </w:r>
+      <w:proofErr w:type="spellStart"/>
+      <w:r>
+        <w:rPr>
+          <w:rFonts w:ascii="Garamond" w:eastAsia="SimSun" w:hAnsi="Garamond" w:cs="Times"/>
+          <w:color w:val="333333"/>
+        </w:rPr>
+        <w:t>tially</w:t>
+      </w:r>
+      <w:proofErr w:type="spellEnd"/>
+      <w:r>
+        <w:rPr>
+          <w:rFonts w:ascii="Garamond" w:eastAsia="SimSun" w:hAnsi="Garamond" w:cs="Times"/>
+          <w:color w:val="333333"/>
+        </w:rPr>
+        <w:t xml:space="preserve">. Each tree that is grown uses information from the previously grown trees. In boosting we don’t use </w:t>
+      </w:r>
+      <w:proofErr w:type="gramStart"/>
+      <w:r>
+        <w:rPr>
+          <w:rFonts w:ascii="Garamond" w:eastAsia="SimSun" w:hAnsi="Garamond" w:cs="Times"/>
+          <w:color w:val="333333"/>
+        </w:rPr>
+        <w:t>bootstrapping, but</w:t>
+      </w:r>
+      <w:proofErr w:type="gramEnd"/>
+      <w:r>
+        <w:rPr>
+          <w:rFonts w:ascii="Garamond" w:eastAsia="SimSun" w:hAnsi="Garamond" w:cs="Times"/>
+          <w:color w:val="333333"/>
+        </w:rPr>
+        <w:t xml:space="preserve"> fit the tree on a modified version of the original data set. In this ensemble technique, errors are corrected by sequentially adding new models to the existing models until no more improvements can be made. Boosting algorithms include some parameters which slow down the learning process. This slow learning process gives us better predictions (James et al. 2013). Another method related to boosting is the gradient boosting which was developed in several papers such as </w:t>
+      </w:r>
+      <w:proofErr w:type="spellStart"/>
+      <w:r>
+        <w:rPr>
+          <w:rFonts w:ascii="Garamond" w:eastAsia="SimSun" w:hAnsi="Garamond" w:cs="Times"/>
+          <w:color w:val="333333"/>
+        </w:rPr>
+        <w:t>Breiman</w:t>
+      </w:r>
+      <w:proofErr w:type="spellEnd"/>
+      <w:r>
+        <w:rPr>
+          <w:rFonts w:ascii="Garamond" w:eastAsia="SimSun" w:hAnsi="Garamond" w:cs="Times"/>
+          <w:color w:val="333333"/>
+        </w:rPr>
+        <w:t xml:space="preserve"> (1996); Friedman, Hastie, and </w:t>
+      </w:r>
+      <w:proofErr w:type="spellStart"/>
+      <w:r>
+        <w:rPr>
+          <w:rFonts w:ascii="Garamond" w:eastAsia="SimSun" w:hAnsi="Garamond" w:cs="Times"/>
+          <w:color w:val="333333"/>
+        </w:rPr>
+        <w:t>Tibshirani</w:t>
+      </w:r>
+      <w:proofErr w:type="spellEnd"/>
+      <w:r>
+        <w:rPr>
+          <w:rFonts w:ascii="Garamond" w:eastAsia="SimSun" w:hAnsi="Garamond" w:cs="Times"/>
+          <w:color w:val="333333"/>
+        </w:rPr>
+        <w:t xml:space="preserve"> (2000); Friedman (2001). In this method, new models are created to pre- </w:t>
+      </w:r>
+      <w:proofErr w:type="spellStart"/>
+      <w:r>
+        <w:rPr>
+          <w:rFonts w:ascii="Garamond" w:eastAsia="SimSun" w:hAnsi="Garamond" w:cs="Times"/>
+          <w:color w:val="333333"/>
+        </w:rPr>
+        <w:t>dict</w:t>
+      </w:r>
+      <w:proofErr w:type="spellEnd"/>
+      <w:r>
+        <w:rPr>
+          <w:rFonts w:ascii="Garamond" w:eastAsia="SimSun" w:hAnsi="Garamond" w:cs="Times"/>
+          <w:color w:val="333333"/>
+        </w:rPr>
+        <w:t xml:space="preserve"> the errors of the previous models. The gradient descent algorithm is used to optimize an arbitrary differentiable loss function while adding new models, it can be thought as a combination of gradient descent and boosting</w:t>
+      </w:r>
     </w:p>
     <w:p>
       <w:pPr>
@@ -2805,7 +3305,174 @@
           <w:rFonts w:ascii="Garamond" w:eastAsia="SimSun" w:hAnsi="Garamond" w:cs="Times"/>
           <w:color w:val="333333"/>
         </w:rPr>
-        <w:t>Methodology:  Result Measurements</w:t>
+        <w:t>Extreme Gradient Boosting (</w:t>
+      </w:r>
+      <w:proofErr w:type="spellStart"/>
+      <w:r>
+        <w:rPr>
+          <w:rFonts w:ascii="Garamond" w:eastAsia="SimSun" w:hAnsi="Garamond" w:cs="Times"/>
+          <w:color w:val="333333"/>
+        </w:rPr>
+        <w:t>xgboost</w:t>
+      </w:r>
+      <w:proofErr w:type="spellEnd"/>
+      <w:r>
+        <w:rPr>
+          <w:rFonts w:ascii="Garamond" w:eastAsia="SimSun" w:hAnsi="Garamond" w:cs="Times"/>
+          <w:color w:val="333333"/>
+        </w:rPr>
+        <w:t xml:space="preserve">), developed by Chen and </w:t>
+      </w:r>
+      <w:proofErr w:type="spellStart"/>
+      <w:r>
+        <w:rPr>
+          <w:rFonts w:ascii="Garamond" w:eastAsia="SimSun" w:hAnsi="Garamond" w:cs="Times"/>
+          <w:color w:val="333333"/>
+        </w:rPr>
+        <w:t>Guestrin</w:t>
+      </w:r>
+      <w:proofErr w:type="spellEnd"/>
+      <w:r>
+        <w:rPr>
+          <w:rFonts w:ascii="Garamond" w:eastAsia="SimSun" w:hAnsi="Garamond" w:cs="Times"/>
+          <w:color w:val="333333"/>
+        </w:rPr>
+        <w:t xml:space="preserve"> (2016), is an efficient, flexible and portable variant of the gradient boosting model of Friedman, Hastie, and </w:t>
+      </w:r>
+      <w:proofErr w:type="spellStart"/>
+      <w:r>
+        <w:rPr>
+          <w:rFonts w:ascii="Garamond" w:eastAsia="SimSun" w:hAnsi="Garamond" w:cs="Times"/>
+          <w:color w:val="333333"/>
+        </w:rPr>
+        <w:t>Tibshirani</w:t>
+      </w:r>
+      <w:proofErr w:type="spellEnd"/>
+      <w:r>
+        <w:rPr>
+          <w:rFonts w:ascii="Garamond" w:eastAsia="SimSun" w:hAnsi="Garamond" w:cs="Times"/>
+          <w:color w:val="333333"/>
+        </w:rPr>
+        <w:t xml:space="preserve"> (2000) and Friedman (2001). </w:t>
+      </w:r>
+      <w:proofErr w:type="spellStart"/>
+      <w:r>
+        <w:rPr>
+          <w:rFonts w:ascii="Garamond" w:eastAsia="SimSun" w:hAnsi="Garamond" w:cs="Times"/>
+          <w:color w:val="333333"/>
+        </w:rPr>
+        <w:t>Xgboost</w:t>
+      </w:r>
+      <w:proofErr w:type="spellEnd"/>
+      <w:r>
+        <w:rPr>
+          <w:rFonts w:ascii="Garamond" w:eastAsia="SimSun" w:hAnsi="Garamond" w:cs="Times"/>
+          <w:color w:val="333333"/>
+        </w:rPr>
+        <w:t xml:space="preserve"> has been a winning tool for several Machine learning competitions (Adam-</w:t>
+      </w:r>
+      <w:proofErr w:type="spellStart"/>
+      <w:r>
+        <w:rPr>
+          <w:rFonts w:ascii="Garamond" w:eastAsia="SimSun" w:hAnsi="Garamond" w:cs="Times"/>
+          <w:color w:val="333333"/>
+        </w:rPr>
+        <w:t>Bourdarios</w:t>
+      </w:r>
+      <w:proofErr w:type="spellEnd"/>
+      <w:r>
+        <w:rPr>
+          <w:rFonts w:ascii="Garamond" w:eastAsia="SimSun" w:hAnsi="Garamond" w:cs="Times"/>
+          <w:color w:val="333333"/>
+        </w:rPr>
+        <w:t xml:space="preserve"> et al. 2015; Chen and </w:t>
+      </w:r>
+      <w:proofErr w:type="spellStart"/>
+      <w:r>
+        <w:rPr>
+          <w:rFonts w:ascii="Garamond" w:eastAsia="SimSun" w:hAnsi="Garamond" w:cs="Times"/>
+          <w:color w:val="333333"/>
+        </w:rPr>
+        <w:t>Guestrin</w:t>
+      </w:r>
+      <w:proofErr w:type="spellEnd"/>
+      <w:r>
+        <w:rPr>
+          <w:rFonts w:ascii="Garamond" w:eastAsia="SimSun" w:hAnsi="Garamond" w:cs="Times"/>
+          <w:color w:val="333333"/>
+        </w:rPr>
+        <w:t xml:space="preserve"> 2016). </w:t>
+      </w:r>
+      <w:proofErr w:type="spellStart"/>
+      <w:r>
+        <w:rPr>
+          <w:rFonts w:ascii="Garamond" w:eastAsia="SimSun" w:hAnsi="Garamond" w:cs="Times"/>
+          <w:color w:val="333333"/>
+        </w:rPr>
+        <w:t>Xgboost</w:t>
+      </w:r>
+      <w:proofErr w:type="spellEnd"/>
+      <w:r>
+        <w:rPr>
+          <w:rFonts w:ascii="Garamond" w:eastAsia="SimSun" w:hAnsi="Garamond" w:cs="Times"/>
+          <w:color w:val="333333"/>
+        </w:rPr>
+        <w:t xml:space="preserve"> relies on the same principles with gradient boosting but compared to gradient </w:t>
+      </w:r>
+      <w:r>
+        <w:rPr>
+          <w:rFonts w:ascii="Garamond" w:eastAsia="SimSun" w:hAnsi="Garamond" w:cs="Times"/>
+          <w:color w:val="333333"/>
+        </w:rPr>
+        <w:lastRenderedPageBreak/>
+        <w:t>boosting, it is more efficient and faster since it uses sparsity aware algorithms and better processor utilization.</w:t>
+      </w:r>
+    </w:p>
+    <w:p>
+      <w:pPr>
+        <w:spacing w:line="480" w:lineRule="auto"/>
+        <w:rPr>
+          <w:rFonts w:ascii="Garamond" w:eastAsia="SimSun" w:hAnsi="Garamond" w:cs="Times"/>
+          <w:b/>
+          <w:i/>
+          <w:color w:val="333333"/>
+        </w:rPr>
+      </w:pPr>
+      <w:r>
+        <w:rPr>
+          <w:rFonts w:ascii="Garamond" w:eastAsia="SimSun" w:hAnsi="Garamond" w:cs="Times"/>
+          <w:b/>
+          <w:i/>
+          <w:color w:val="333333"/>
+        </w:rPr>
+        <w:t xml:space="preserve">Data </w:t>
+      </w:r>
+      <w:r>
+        <w:rPr>
+          <w:rFonts w:ascii="Garamond" w:eastAsia="SimSun" w:hAnsi="Garamond" w:cs="Times"/>
+          <w:b/>
+          <w:i/>
+          <w:color w:val="333333"/>
+        </w:rPr>
+        <w:t>Split</w:t>
+      </w:r>
+      <w:r>
+        <w:rPr>
+          <w:rFonts w:ascii="Garamond" w:eastAsia="SimSun" w:hAnsi="Garamond" w:cs="Times"/>
+          <w:b/>
+          <w:i/>
+          <w:color w:val="333333"/>
+        </w:rPr>
+        <w:t xml:space="preserve"> </w:t>
+      </w:r>
+      <w:r>
+        <w:rPr>
+          <w:rFonts w:ascii="Garamond" w:eastAsia="SimSun" w:hAnsi="Garamond" w:cs="Times"/>
+          <w:b/>
+          <w:i/>
+          <w:color w:val="333333"/>
+        </w:rPr>
+        <w:t xml:space="preserve"> </w:t>
       </w:r>
     </w:p>
     <w:p>
@@ -2822,7 +3489,54 @@
           <w:rFonts w:ascii="Garamond" w:eastAsia="SimSun" w:hAnsi="Garamond" w:cs="Times"/>
           <w:color w:val="333333"/>
         </w:rPr>
-        <w:tab/>
+        <w:t>How year split prevails the other, quote Robert et al 2017</w:t>
+      </w:r>
+    </w:p>
+    <w:p>
+      <w:pPr>
+        <w:spacing w:line="480" w:lineRule="auto"/>
+        <w:rPr>
+          <w:rFonts w:ascii="Garamond" w:eastAsia="SimSun" w:hAnsi="Garamond" w:cs="Times"/>
+          <w:b/>
+          <w:i/>
+          <w:color w:val="333333"/>
+        </w:rPr>
+      </w:pPr>
+      <w:r>
+        <w:rPr>
+          <w:rFonts w:ascii="Garamond" w:eastAsia="SimSun" w:hAnsi="Garamond" w:cs="Times"/>
+          <w:b/>
+          <w:i/>
+          <w:color w:val="333333"/>
+        </w:rPr>
+        <w:t xml:space="preserve">Data </w:t>
+      </w:r>
+      <w:r>
+        <w:rPr>
+          <w:rFonts w:ascii="Garamond" w:eastAsia="SimSun" w:hAnsi="Garamond" w:cs="Times"/>
+          <w:b/>
+          <w:i/>
+          <w:color w:val="333333"/>
+        </w:rPr>
+        <w:t>S</w:t>
+      </w:r>
+      <w:r>
+        <w:rPr>
+          <w:rFonts w:ascii="Garamond" w:eastAsia="SimSun" w:hAnsi="Garamond" w:cs="Times"/>
+          <w:b/>
+          <w:i/>
+          <w:color w:val="333333"/>
+        </w:rPr>
+        <w:t xml:space="preserve">egmentation </w:t>
+      </w:r>
+      <w:r>
+        <w:rPr>
+          <w:rFonts w:ascii="Garamond" w:eastAsia="SimSun" w:hAnsi="Garamond" w:cs="Times"/>
+          <w:b/>
+          <w:i/>
+          <w:color w:val="333333"/>
+        </w:rPr>
+        <w:t xml:space="preserve"> </w:t>
       </w:r>
     </w:p>
     <w:p>
@@ -2839,23 +3553,7 @@
           <w:rFonts w:ascii="Garamond" w:eastAsia="SimSun" w:hAnsi="Garamond" w:cs="Times"/>
           <w:color w:val="333333"/>
         </w:rPr>
-        <w:t xml:space="preserve">Recall (are we getting all the insecure </w:t>
-      </w:r>
-      <w:proofErr w:type="gramStart"/>
-      <w:r>
-        <w:rPr>
-          <w:rFonts w:ascii="Garamond" w:eastAsia="SimSun" w:hAnsi="Garamond" w:cs="Times"/>
-          <w:color w:val="333333"/>
-        </w:rPr>
-        <w:t>households ?</w:t>
-      </w:r>
-      <w:proofErr w:type="gramEnd"/>
-      <w:r>
-        <w:rPr>
-          <w:rFonts w:ascii="Garamond" w:eastAsia="SimSun" w:hAnsi="Garamond" w:cs="Times"/>
-          <w:color w:val="333333"/>
-        </w:rPr>
-        <w:t xml:space="preserve">) </w:t>
+        <w:t xml:space="preserve">For data segmentation, we compare the results of models trained on the entire dataset of three countries, with models trained by each country separately and then weight the recall rate by the number of households in each country. Similarly, we split the data even further by separate models trained on each region of the nations. Lastly, we train a shallow tree in each country based on observables to automatically split the data into several subsets. </w:t>
       </w:r>
     </w:p>
     <w:p>
@@ -2872,7 +3570,7 @@
           <w:rFonts w:ascii="Garamond" w:eastAsia="SimSun" w:hAnsi="Garamond" w:cs="Times"/>
           <w:color w:val="333333"/>
         </w:rPr>
-        <w:t xml:space="preserve">Precision (are we mistakenly categorizing secure households as insecure?) </w:t>
+        <w:t xml:space="preserve">By country </w:t>
       </w:r>
     </w:p>
     <w:p>
@@ -2889,7 +3587,7 @@
           <w:rFonts w:ascii="Garamond" w:eastAsia="SimSun" w:hAnsi="Garamond" w:cs="Times"/>
           <w:color w:val="333333"/>
         </w:rPr>
-        <w:t xml:space="preserve">f-1 score (balance recall and precision) </w:t>
+        <w:t>Entire dataset of three countries</w:t>
       </w:r>
     </w:p>
     <w:p>
@@ -2906,8 +3604,63 @@
           <w:rFonts w:ascii="Garamond" w:eastAsia="SimSun" w:hAnsi="Garamond" w:cs="Times"/>
           <w:color w:val="333333"/>
         </w:rPr>
-        <w:t xml:space="preserve">Overall categorical accuracy </w:t>
-      </w:r>
+        <w:t>By urban and rural</w:t>
+      </w:r>
+    </w:p>
+    <w:p>
+      <w:pPr>
+        <w:spacing w:line="480" w:lineRule="auto"/>
+        <w:ind w:left="720"/>
+        <w:rPr>
+          <w:rFonts w:ascii="Garamond" w:eastAsia="SimSun" w:hAnsi="Garamond" w:cs="Times"/>
+          <w:color w:val="333333"/>
+        </w:rPr>
+      </w:pPr>
+      <w:r>
+        <w:rPr>
+          <w:rFonts w:ascii="Garamond" w:eastAsia="SimSun" w:hAnsi="Garamond" w:cs="Times"/>
+          <w:color w:val="333333"/>
+        </w:rPr>
+        <w:t xml:space="preserve">4. </w:t>
+      </w:r>
+      <w:r>
+        <w:rPr>
+          <w:rFonts w:ascii="Garamond" w:eastAsia="SimSun" w:hAnsi="Garamond" w:cs="Times"/>
+          <w:color w:val="333333"/>
+        </w:rPr>
+        <w:tab/>
+        <w:t>Auto-segmentation by training a shallow tree in each country based on observables </w:t>
+      </w:r>
+    </w:p>
+    <w:p>
+      <w:pPr>
+        <w:spacing w:line="480" w:lineRule="auto"/>
+        <w:ind w:left="720"/>
+        <w:rPr>
+          <w:rFonts w:ascii="Garamond" w:eastAsia="SimSun" w:hAnsi="Garamond" w:cs="Times"/>
+          <w:color w:val="333333"/>
+        </w:rPr>
+      </w:pPr>
+    </w:p>
+    <w:p>
+      <w:pPr>
+        <w:spacing w:line="480" w:lineRule="auto"/>
+        <w:ind w:left="720"/>
+        <w:rPr>
+          <w:rFonts w:ascii="Garamond" w:eastAsia="SimSun" w:hAnsi="Garamond" w:cs="Times"/>
+          <w:color w:val="333333"/>
+        </w:rPr>
+      </w:pPr>
+    </w:p>
+    <w:p>
+      <w:pPr>
+        <w:spacing w:line="480" w:lineRule="auto"/>
+        <w:ind w:left="720"/>
+        <w:rPr>
+          <w:rFonts w:ascii="Garamond" w:eastAsia="SimSun" w:hAnsi="Garamond" w:cs="Times"/>
+          <w:color w:val="333333"/>
+        </w:rPr>
+      </w:pPr>
     </w:p>
     <w:p>
       <w:pPr>
@@ -9977,8 +10730,6 @@
         </w:rPr>
         <w:br w:type="page"/>
       </w:r>
-      <w:bookmarkStart w:id="0" w:name="_GoBack"/>
-      <w:bookmarkEnd w:id="0"/>
     </w:p>
     <w:p>
       <w:pPr>
@@ -12553,11 +13304,6 @@
         <w:docPartUnique/>
       </w:docPartObj>
     </w:sdtPr>
-    <w:sdtEndPr>
-      <w:rPr>
-        <w:rStyle w:val="PageNumber"/>
-      </w:rPr>
-    </w:sdtEndPr>
     <w:sdtContent>
       <w:p>
         <w:pPr>
@@ -12719,11 +13465,6 @@
           <w:docPartUnique/>
         </w:docPartObj>
       </w:sdtPr>
-      <w:sdtEndPr>
-        <w:rPr>
-          <w:rStyle w:val="PageNumber"/>
-        </w:rPr>
-      </w:sdtEndPr>
       <w:sdtContent>
         <w:r>
           <w:rPr>
@@ -13051,6 +13792,95 @@
     </w:lvl>
   </w:abstractNum>
   <w:abstractNum w:abstractNumId="5" w15:restartNumberingAfterBreak="0">
+    <w:nsid w:val="1C95414B"/>
+    <w:multiLevelType w:val="hybridMultilevel"/>
+    <w:tmpl w:val="66042CC6"/>
+    <w:lvl w:ilvl="0" w:tplc="37C6332C">
+      <w:start w:val="1"/>
+      <w:numFmt w:val="decimal"/>
+      <w:lvlText w:val="%1."/>
+      <w:lvlJc w:val="left"/>
+      <w:pPr>
+        <w:ind w:left="1260" w:hanging="540"/>
+      </w:pPr>
+      <w:rPr>
+        <w:rFonts w:hint="default"/>
+      </w:rPr>
+    </w:lvl>
+    <w:lvl w:ilvl="1" w:tplc="04090019">
+      <w:start w:val="1"/>
+      <w:numFmt w:val="lowerLetter"/>
+      <w:lvlText w:val="%2."/>
+      <w:lvlJc w:val="left"/>
+      <w:pPr>
+        <w:ind w:left="1800" w:hanging="360"/>
+      </w:pPr>
+    </w:lvl>
+    <w:lvl w:ilvl="2" w:tplc="0409001B" w:tentative="1">
+      <w:start w:val="1"/>
+      <w:numFmt w:val="lowerRoman"/>
+      <w:lvlText w:val="%3."/>
+      <w:lvlJc w:val="right"/>
+      <w:pPr>
+        <w:ind w:left="2520" w:hanging="180"/>
+      </w:pPr>
+    </w:lvl>
+    <w:lvl w:ilvl="3" w:tplc="0409000F" w:tentative="1">
+      <w:start w:val="1"/>
+      <w:numFmt w:val="decimal"/>
+      <w:lvlText w:val="%4."/>
+      <w:lvlJc w:val="left"/>
+      <w:pPr>
+        <w:ind w:left="3240" w:hanging="360"/>
+      </w:pPr>
+    </w:lvl>
+    <w:lvl w:ilvl="4" w:tplc="04090019" w:tentative="1">
+      <w:start w:val="1"/>
+      <w:numFmt w:val="lowerLetter"/>
+      <w:lvlText w:val="%5."/>
+      <w:lvlJc w:val="left"/>
+      <w:pPr>
+        <w:ind w:left="3960" w:hanging="360"/>
+      </w:pPr>
+    </w:lvl>
+    <w:lvl w:ilvl="5" w:tplc="0409001B" w:tentative="1">
+      <w:start w:val="1"/>
+      <w:numFmt w:val="lowerRoman"/>
+      <w:lvlText w:val="%6."/>
+      <w:lvlJc w:val="right"/>
+      <w:pPr>
+        <w:ind w:left="4680" w:hanging="180"/>
+      </w:pPr>
+    </w:lvl>
+    <w:lvl w:ilvl="6" w:tplc="0409000F" w:tentative="1">
+      <w:start w:val="1"/>
+      <w:numFmt w:val="decimal"/>
+      <w:lvlText w:val="%7."/>
+      <w:lvlJc w:val="left"/>
+      <w:pPr>
+        <w:ind w:left="5400" w:hanging="360"/>
+      </w:pPr>
+    </w:lvl>
+    <w:lvl w:ilvl="7" w:tplc="04090019" w:tentative="1">
+      <w:start w:val="1"/>
+      <w:numFmt w:val="lowerLetter"/>
+      <w:lvlText w:val="%8."/>
+      <w:lvlJc w:val="left"/>
+      <w:pPr>
+        <w:ind w:left="6120" w:hanging="360"/>
+      </w:pPr>
+    </w:lvl>
+    <w:lvl w:ilvl="8" w:tplc="0409001B" w:tentative="1">
+      <w:start w:val="1"/>
+      <w:numFmt w:val="lowerRoman"/>
+      <w:lvlText w:val="%9."/>
+      <w:lvlJc w:val="right"/>
+      <w:pPr>
+        <w:ind w:left="6840" w:hanging="180"/>
+      </w:pPr>
+    </w:lvl>
+  </w:abstractNum>
+  <w:abstractNum w:abstractNumId="6" w15:restartNumberingAfterBreak="0">
     <w:nsid w:val="236E794D"/>
     <w:multiLevelType w:val="hybridMultilevel"/>
     <w:tmpl w:val="C526BB8A"/>
@@ -13163,7 +13993,7 @@
       </w:pPr>
     </w:lvl>
   </w:abstractNum>
-  <w:abstractNum w:abstractNumId="6" w15:restartNumberingAfterBreak="0">
+  <w:abstractNum w:abstractNumId="7" w15:restartNumberingAfterBreak="0">
     <w:nsid w:val="2DA13937"/>
     <w:multiLevelType w:val="hybridMultilevel"/>
     <w:tmpl w:val="4E4A01F4"/>
@@ -13276,7 +14106,7 @@
       </w:pPr>
     </w:lvl>
   </w:abstractNum>
-  <w:abstractNum w:abstractNumId="7" w15:restartNumberingAfterBreak="0">
+  <w:abstractNum w:abstractNumId="8" w15:restartNumberingAfterBreak="0">
     <w:nsid w:val="34BF4A6B"/>
     <w:multiLevelType w:val="hybridMultilevel"/>
     <w:tmpl w:val="68A283DA"/>
@@ -13365,7 +14195,7 @@
       </w:pPr>
     </w:lvl>
   </w:abstractNum>
-  <w:abstractNum w:abstractNumId="8" w15:restartNumberingAfterBreak="0">
+  <w:abstractNum w:abstractNumId="9" w15:restartNumberingAfterBreak="0">
     <w:nsid w:val="4BFE23A9"/>
     <w:multiLevelType w:val="hybridMultilevel"/>
     <w:tmpl w:val="11347368"/>
@@ -13454,7 +14284,96 @@
       </w:pPr>
     </w:lvl>
   </w:abstractNum>
-  <w:abstractNum w:abstractNumId="9" w15:restartNumberingAfterBreak="0">
+  <w:abstractNum w:abstractNumId="10" w15:restartNumberingAfterBreak="0">
+    <w:nsid w:val="5A400FB6"/>
+    <w:multiLevelType w:val="hybridMultilevel"/>
+    <w:tmpl w:val="66042CC6"/>
+    <w:lvl w:ilvl="0" w:tplc="37C6332C">
+      <w:start w:val="1"/>
+      <w:numFmt w:val="decimal"/>
+      <w:lvlText w:val="%1."/>
+      <w:lvlJc w:val="left"/>
+      <w:pPr>
+        <w:ind w:left="1260" w:hanging="540"/>
+      </w:pPr>
+      <w:rPr>
+        <w:rFonts w:hint="default"/>
+      </w:rPr>
+    </w:lvl>
+    <w:lvl w:ilvl="1" w:tplc="04090019">
+      <w:start w:val="1"/>
+      <w:numFmt w:val="lowerLetter"/>
+      <w:lvlText w:val="%2."/>
+      <w:lvlJc w:val="left"/>
+      <w:pPr>
+        <w:ind w:left="1800" w:hanging="360"/>
+      </w:pPr>
+    </w:lvl>
+    <w:lvl w:ilvl="2" w:tplc="0409001B" w:tentative="1">
+      <w:start w:val="1"/>
+      <w:numFmt w:val="lowerRoman"/>
+      <w:lvlText w:val="%3."/>
+      <w:lvlJc w:val="right"/>
+      <w:pPr>
+        <w:ind w:left="2520" w:hanging="180"/>
+      </w:pPr>
+    </w:lvl>
+    <w:lvl w:ilvl="3" w:tplc="0409000F" w:tentative="1">
+      <w:start w:val="1"/>
+      <w:numFmt w:val="decimal"/>
+      <w:lvlText w:val="%4."/>
+      <w:lvlJc w:val="left"/>
+      <w:pPr>
+        <w:ind w:left="3240" w:hanging="360"/>
+      </w:pPr>
+    </w:lvl>
+    <w:lvl w:ilvl="4" w:tplc="04090019" w:tentative="1">
+      <w:start w:val="1"/>
+      <w:numFmt w:val="lowerLetter"/>
+      <w:lvlText w:val="%5."/>
+      <w:lvlJc w:val="left"/>
+      <w:pPr>
+        <w:ind w:left="3960" w:hanging="360"/>
+      </w:pPr>
+    </w:lvl>
+    <w:lvl w:ilvl="5" w:tplc="0409001B" w:tentative="1">
+      <w:start w:val="1"/>
+      <w:numFmt w:val="lowerRoman"/>
+      <w:lvlText w:val="%6."/>
+      <w:lvlJc w:val="right"/>
+      <w:pPr>
+        <w:ind w:left="4680" w:hanging="180"/>
+      </w:pPr>
+    </w:lvl>
+    <w:lvl w:ilvl="6" w:tplc="0409000F" w:tentative="1">
+      <w:start w:val="1"/>
+      <w:numFmt w:val="decimal"/>
+      <w:lvlText w:val="%7."/>
+      <w:lvlJc w:val="left"/>
+      <w:pPr>
+        <w:ind w:left="5400" w:hanging="360"/>
+      </w:pPr>
+    </w:lvl>
+    <w:lvl w:ilvl="7" w:tplc="04090019" w:tentative="1">
+      <w:start w:val="1"/>
+      <w:numFmt w:val="lowerLetter"/>
+      <w:lvlText w:val="%8."/>
+      <w:lvlJc w:val="left"/>
+      <w:pPr>
+        <w:ind w:left="6120" w:hanging="360"/>
+      </w:pPr>
+    </w:lvl>
+    <w:lvl w:ilvl="8" w:tplc="0409001B" w:tentative="1">
+      <w:start w:val="1"/>
+      <w:numFmt w:val="lowerRoman"/>
+      <w:lvlText w:val="%9."/>
+      <w:lvlJc w:val="right"/>
+      <w:pPr>
+        <w:ind w:left="6840" w:hanging="180"/>
+      </w:pPr>
+    </w:lvl>
+  </w:abstractNum>
+  <w:abstractNum w:abstractNumId="11" w15:restartNumberingAfterBreak="0">
     <w:nsid w:val="609860BE"/>
     <w:multiLevelType w:val="hybridMultilevel"/>
     <w:tmpl w:val="5F10414E"/>
@@ -13594,7 +14513,7 @@
       </w:rPr>
     </w:lvl>
   </w:abstractNum>
-  <w:abstractNum w:abstractNumId="10" w15:restartNumberingAfterBreak="0">
+  <w:abstractNum w:abstractNumId="12" w15:restartNumberingAfterBreak="0">
     <w:nsid w:val="74BC0F78"/>
     <w:multiLevelType w:val="hybridMultilevel"/>
     <w:tmpl w:val="549E96AA"/>
@@ -13723,22 +14642,28 @@
     <w:abstractNumId w:val="4"/>
   </w:num>
   <w:num w:numId="6">
+    <w:abstractNumId w:val="9"/>
+  </w:num>
+  <w:num w:numId="7">
     <w:abstractNumId w:val="8"/>
   </w:num>
-  <w:num w:numId="7">
+  <w:num w:numId="8">
+    <w:abstractNumId w:val="12"/>
+  </w:num>
+  <w:num w:numId="9">
+    <w:abstractNumId w:val="11"/>
+  </w:num>
+  <w:num w:numId="10">
+    <w:abstractNumId w:val="6"/>
+  </w:num>
+  <w:num w:numId="11">
     <w:abstractNumId w:val="7"/>
   </w:num>
-  <w:num w:numId="8">
-    <w:abstractNumId w:val="10"/>
-  </w:num>
-  <w:num w:numId="9">
-    <w:abstractNumId w:val="9"/>
-  </w:num>
-  <w:num w:numId="10">
+  <w:num w:numId="12">
     <w:abstractNumId w:val="5"/>
   </w:num>
-  <w:num w:numId="11">
-    <w:abstractNumId w:val="6"/>
+  <w:num w:numId="13">
+    <w:abstractNumId w:val="10"/>
   </w:num>
 </w:numbering>
 </file>
@@ -14809,7 +15734,7 @@
 </file>
 
 <file path=customXml/itemProps1.xml><?xml version="1.0" encoding="utf-8"?>
-<ds:datastoreItem xmlns:ds="http://schemas.openxmlformats.org/officeDocument/2006/customXml" ds:itemID="{D591BC04-50FC-3042-A547-BB5A5EA702A5}">
+<ds:datastoreItem xmlns:ds="http://schemas.openxmlformats.org/officeDocument/2006/customXml" ds:itemID="{7BA292C0-40C6-7142-B56B-7F3AD7ED3667}">
   <ds:schemaRefs>
     <ds:schemaRef ds:uri="http://schemas.openxmlformats.org/officeDocument/2006/bibliography"/>
   </ds:schemaRefs>

</xml_diff>